<commit_message>
alles gemerged ja 2de sprint was cool see u next year
nog veel buggers ma tis okk
</commit_message>
<xml_diff>
--- a/Documenten/Userstories met verdeling.docx
+++ b/Documenten/Userstories met verdeling.docx
@@ -1059,7 +1059,43 @@
                 <w:noProof/>
                 <w:lang w:val="en-GB"/>
               </w:rPr>
-              <w:t>Sprint 2 – tegen 07/03/2022</w:t>
+              <w:t>Sprint 2 – tegen 07</w:t>
+            </w:r>
+            <w:r>
+              <w:rPr>
+                <w:rStyle w:val="Hyperlink"/>
+                <w:rFonts w:eastAsiaTheme="majorEastAsia"/>
+                <w:noProof/>
+                <w:lang w:val="en-GB"/>
+              </w:rPr>
+              <w:t>/</w:t>
+            </w:r>
+            <w:r>
+              <w:rPr>
+                <w:rStyle w:val="Hyperlink"/>
+                <w:rFonts w:eastAsiaTheme="majorEastAsia"/>
+                <w:noProof/>
+                <w:lang w:val="en-GB"/>
+              </w:rPr>
+              <w:t>03/2</w:t>
+            </w:r>
+            <w:r>
+              <w:rPr>
+                <w:rStyle w:val="Hyperlink"/>
+                <w:rFonts w:eastAsiaTheme="majorEastAsia"/>
+                <w:noProof/>
+                <w:lang w:val="en-GB"/>
+              </w:rPr>
+              <w:t>0</w:t>
+            </w:r>
+            <w:r>
+              <w:rPr>
+                <w:rStyle w:val="Hyperlink"/>
+                <w:rFonts w:eastAsiaTheme="majorEastAsia"/>
+                <w:noProof/>
+                <w:lang w:val="en-GB"/>
+              </w:rPr>
+              <w:t>22</w:t>
             </w:r>
             <w:r>
               <w:rPr>
@@ -3600,19 +3636,7 @@
         <w:rPr>
           <w:lang w:val="nl-BE"/>
         </w:rPr>
-        <w:t xml:space="preserve"> (</w:t>
-      </w:r>
-      <w:r>
-        <w:rPr>
-          <w:lang w:val="nl-BE"/>
-        </w:rPr>
-        <w:t>input</w:t>
-      </w:r>
-      <w:r>
-        <w:rPr>
-          <w:lang w:val="nl-BE"/>
-        </w:rPr>
-        <w:t xml:space="preserve"> settings)</w:t>
+        <w:t xml:space="preserve"> (input settings)</w:t>
       </w:r>
     </w:p>
     <w:p>
@@ -3750,6 +3774,7 @@
       </w:pPr>
       <w:r>
         <w:rPr>
+          <w:highlight w:val="yellow"/>
           <w:lang w:val="nl-BE"/>
         </w:rPr>
         <w:t>Als een gebruiker wil een een knop “End turn” hebben zodat ik mijn beurt kan beeindigen.</w:t>
@@ -3763,6 +3788,7 @@
       </w:pPr>
       <w:r>
         <w:rPr>
+          <w:highlight w:val="yellow"/>
           <w:lang w:val="nl-BE"/>
         </w:rPr>
         <w:t>Als een gebruiker wil ik in het begin van elke beurt een bepaalde hoeveelheid kaarten trekken.</w:t>
@@ -3771,24 +3797,34 @@
     <w:p>
       <w:pPr>
         <w:rPr>
-          <w:lang w:val="nl-BE"/>
-        </w:rPr>
-      </w:pPr>
-      <w:r>
-        <w:rPr>
-          <w:lang w:val="nl-BE"/>
-        </w:rPr>
-        <w:t>Als een gebruiker wil ik mijn getrokken kaarten kunnen zien zodat ik die kan spelen.</w:t>
-      </w:r>
-    </w:p>
-    <w:p>
-      <w:pPr>
-        <w:rPr>
-          <w:lang w:val="nl-BE"/>
-        </w:rPr>
-      </w:pPr>
-      <w:r>
-        <w:rPr>
+          <w:highlight w:val="yellow"/>
+          <w:lang w:val="nl-BE"/>
+        </w:rPr>
+      </w:pPr>
+      <w:r>
+        <w:rPr>
+          <w:highlight w:val="yellow"/>
+          <w:lang w:val="nl-BE"/>
+        </w:rPr>
+        <w:t xml:space="preserve">Als een gebruiker wil ik mijn getrokken kaarten kunnen zien zodat ik die kan </w:t>
+      </w:r>
+      <w:r>
+        <w:rPr>
+          <w:highlight w:val="yellow"/>
+          <w:lang w:val="nl-BE"/>
+        </w:rPr>
+        <w:t>spelen.</w:t>
+      </w:r>
+    </w:p>
+    <w:p>
+      <w:pPr>
+        <w:rPr>
+          <w:lang w:val="nl-BE"/>
+        </w:rPr>
+      </w:pPr>
+      <w:r>
+        <w:rPr>
+          <w:highlight w:val="yellow"/>
           <w:lang w:val="nl-BE"/>
         </w:rPr>
         <w:t>Als een gebruiker wil over een kaart kunnen hoveren om meer informatie te krijgen.</w:t>
@@ -3802,6 +3838,7 @@
       </w:pPr>
       <w:r>
         <w:rPr>
+          <w:highlight w:val="yellow"/>
           <w:lang w:val="nl-BE"/>
         </w:rPr>
         <w:t>Als een gebruiker wil ik de volgende zet van de enemy kunnen zien zodat ik weet welke kaarten ik moet spelen.</w:t>
@@ -3810,11 +3847,13 @@
     <w:p>
       <w:pPr>
         <w:rPr>
-          <w:lang w:val="nl-BE"/>
-        </w:rPr>
-      </w:pPr>
-      <w:r>
-        <w:rPr>
+          <w:highlight w:val="yellow"/>
+          <w:lang w:val="nl-BE"/>
+        </w:rPr>
+      </w:pPr>
+      <w:r>
+        <w:rPr>
+          <w:highlight w:val="yellow"/>
           <w:lang w:val="nl-BE"/>
         </w:rPr>
         <w:t>Als een gebruiker wil ik dat de levenspunten van de enemy verminderen als ik die aanval.</w:t>
@@ -3823,11 +3862,13 @@
     <w:p>
       <w:pPr>
         <w:rPr>
-          <w:lang w:val="nl-BE"/>
-        </w:rPr>
-      </w:pPr>
-      <w:r>
-        <w:rPr>
+          <w:highlight w:val="yellow"/>
+          <w:lang w:val="nl-BE"/>
+        </w:rPr>
+      </w:pPr>
+      <w:r>
+        <w:rPr>
+          <w:highlight w:val="yellow"/>
           <w:lang w:val="nl-BE"/>
         </w:rPr>
         <w:t>Als een gebruiker wil ik dat mijn levenspunten verminderen als de enemy mij aanvalt zodat ik damage krijg.</w:t>
@@ -3836,11 +3877,13 @@
     <w:p>
       <w:pPr>
         <w:rPr>
-          <w:lang w:val="nl-BE"/>
-        </w:rPr>
-      </w:pPr>
-      <w:r>
-        <w:rPr>
+          <w:highlight w:val="yellow"/>
+          <w:lang w:val="nl-BE"/>
+        </w:rPr>
+      </w:pPr>
+      <w:r>
+        <w:rPr>
+          <w:highlight w:val="yellow"/>
           <w:lang w:val="nl-BE"/>
         </w:rPr>
         <w:t>Als een gebruiker wil ik geen levenspunten verlies als een enemy mij aanvalt en ik genoeg block heb.</w:t>
@@ -3849,22 +3892,28 @@
     <w:p>
       <w:r>
         <w:rPr>
+          <w:highlight w:val="yellow"/>
           <w:lang w:val="nl-BE"/>
         </w:rPr>
         <w:t xml:space="preserve">Als een gebruiker wil ik dat de enemy geen levenspunten verliest als ik die aanval en het genoeg block </w:t>
       </w:r>
       <w:r>
+        <w:rPr>
+          <w:highlight w:val="yellow"/>
+        </w:rPr>
         <w:t>heeft.</w:t>
       </w:r>
     </w:p>
     <w:p>
       <w:pPr>
         <w:rPr>
-          <w:lang w:val="nl-BE"/>
-        </w:rPr>
-      </w:pPr>
-      <w:r>
-        <w:rPr>
+          <w:highlight w:val="yellow"/>
+          <w:lang w:val="nl-BE"/>
+        </w:rPr>
+      </w:pPr>
+      <w:r>
+        <w:rPr>
+          <w:highlight w:val="yellow"/>
           <w:lang w:val="nl-BE"/>
         </w:rPr>
         <w:t>Als een gebruiker wil ik dat ik sterf als ik 0 levenspunten heb.</w:t>
@@ -3878,6 +3927,7 @@
       </w:pPr>
       <w:r>
         <w:rPr>
+          <w:highlight w:val="yellow"/>
           <w:lang w:val="nl-BE"/>
         </w:rPr>
         <w:t>Als een gebruiker wil ik dat de enemy sterft als die 0 levenspunten heeft.</w:t>
@@ -3907,6 +3957,7 @@
       </w:pPr>
       <w:r>
         <w:rPr>
+          <w:highlight w:val="yellow"/>
           <w:lang w:val="nl-BE"/>
         </w:rPr>
         <w:t>Als een gebruiker wil ik al mijn kaarten kunnen zien.</w:t>
@@ -3920,24 +3971,21 @@
       </w:pPr>
       <w:r>
         <w:rPr>
-          <w:lang w:val="nl-BE"/>
-        </w:rPr>
-        <w:t>Als een gebruiker wil ik een knop “Return” hebben zodat ik het spel kan hervatten.</w:t>
-      </w:r>
-      <w:r>
-        <w:rPr>
-          <w:lang w:val="nl-BE"/>
-        </w:rPr>
-        <w:t xml:space="preserve"> (</w:t>
-      </w:r>
-      <w:r>
-        <w:rPr>
+          <w:highlight w:val="yellow"/>
+          <w:lang w:val="nl-BE"/>
+        </w:rPr>
+        <w:t>Als een gebruiker wil ik een knop “Return” hebben zodat ik het spel kan hervatten. (</w:t>
+      </w:r>
+      <w:r>
+        <w:rPr>
+          <w:highlight w:val="yellow"/>
           <w:lang w:val="nl-BE"/>
         </w:rPr>
         <w:t>deck</w:t>
       </w:r>
       <w:r>
         <w:rPr>
+          <w:highlight w:val="yellow"/>
           <w:lang w:val="nl-BE"/>
         </w:rPr>
         <w:t>)</w:t>
@@ -3971,11 +4019,13 @@
     <w:p>
       <w:pPr>
         <w:rPr>
-          <w:lang w:val="nl-BE"/>
-        </w:rPr>
-      </w:pPr>
-      <w:r>
-        <w:rPr>
+          <w:highlight w:val="yellow"/>
+          <w:lang w:val="nl-BE"/>
+        </w:rPr>
+      </w:pPr>
+      <w:r>
+        <w:rPr>
+          <w:highlight w:val="yellow"/>
           <w:lang w:val="nl-BE"/>
         </w:rPr>
         <w:t>Als een gebruiker wil ik dat al mijn gespeelde kaarten in mijn aflegstapel gaan.</w:t>
@@ -3989,6 +4039,7 @@
       </w:pPr>
       <w:r>
         <w:rPr>
+          <w:highlight w:val="yellow"/>
           <w:lang w:val="nl-BE"/>
         </w:rPr>
         <w:t>Als een gebruiker wil ik kunnen zien hoeveel kaarten in mijn aflegstapel zijn.</w:t>
@@ -4028,6 +4079,7 @@
       </w:pPr>
       <w:r>
         <w:rPr>
+          <w:highlight w:val="yellow"/>
           <w:lang w:val="nl-BE"/>
         </w:rPr>
         <w:t>Als een gebruiker wil ik een aanvalskaart op een enemy kunnen slepen zodat ik die kan aanvallen.</w:t>
@@ -4054,18 +4106,21 @@
       </w:pPr>
       <w:r>
         <w:rPr>
+          <w:highlight w:val="yellow"/>
           <w:lang w:val="nl-BE"/>
         </w:rPr>
         <w:t>Als een gebruiker wil ik een verdedigingskaart slepen zodat ik mezelf kan besche</w:t>
       </w:r>
       <w:r>
         <w:rPr>
+          <w:highlight w:val="yellow"/>
           <w:lang w:val="nl-BE"/>
         </w:rPr>
         <w:t>r</w:t>
       </w:r>
       <w:r>
         <w:rPr>
+          <w:highlight w:val="yellow"/>
           <w:lang w:val="nl-BE"/>
         </w:rPr>
         <w:t>men als de enemy mij aanvalt.</w:t>
@@ -4079,6 +4134,7 @@
       </w:pPr>
       <w:r>
         <w:rPr>
+          <w:highlight w:val="yellow"/>
           <w:lang w:val="nl-BE"/>
         </w:rPr>
         <w:t>Als een gebruiker wil ik een sessie timer hebben zodat ik weet hoe lang ik bezig ben aan de huidige run.</w:t>
@@ -6994,6 +7050,21 @@
 </file>
 
 <file path=customXml/item1.xml><?xml version="1.0" encoding="utf-8"?>
+<?mso-contentType ?>
+<FormTemplates xmlns="http://schemas.microsoft.com/sharepoint/v3/contenttype/forms">
+  <Display>DocumentLibraryForm</Display>
+  <Edit>DocumentLibraryForm</Edit>
+  <New>DocumentLibraryForm</New>
+</FormTemplates>
+</file>
+
+<file path=customXml/item2.xml><?xml version="1.0" encoding="utf-8"?>
+<p:properties xmlns:p="http://schemas.microsoft.com/office/2006/metadata/properties" xmlns:xsi="http://www.w3.org/2001/XMLSchema-instance" xmlns:pc="http://schemas.microsoft.com/office/infopath/2007/PartnerControls">
+  <documentManagement/>
+</p:properties>
+</file>
+
+<file path=customXml/item3.xml><?xml version="1.0" encoding="utf-8"?>
 <ct:contentTypeSchema xmlns:ct="http://schemas.microsoft.com/office/2006/metadata/contentType" xmlns:ma="http://schemas.microsoft.com/office/2006/metadata/properties/metaAttributes" ct:_="" ma:_="" ma:contentTypeName="Document" ma:contentTypeID="0x0101009CA9C990F2DF4D40B07E2AA1B34CBB55" ma:contentTypeVersion="2" ma:contentTypeDescription="Een nieuw document maken." ma:contentTypeScope="" ma:versionID="1ec9c9f9c5850411484a0e9a9e39af6e">
   <xsd:schema xmlns:xsd="http://www.w3.org/2001/XMLSchema" xmlns:xs="http://www.w3.org/2001/XMLSchema" xmlns:p="http://schemas.microsoft.com/office/2006/metadata/properties" xmlns:ns3="262c4210-5786-4a71-96f3-c5c056654c13" targetNamespace="http://schemas.microsoft.com/office/2006/metadata/properties" ma:root="true" ma:fieldsID="38afc5f0d5f794fca05a71d7bd890ff7" ns3:_="">
     <xsd:import namespace="262c4210-5786-4a71-96f3-c5c056654c13"/>
@@ -7125,26 +7196,28 @@
 </ct:contentTypeSchema>
 </file>
 
-<file path=customXml/item2.xml><?xml version="1.0" encoding="utf-8"?>
-<p:properties xmlns:p="http://schemas.microsoft.com/office/2006/metadata/properties" xmlns:xsi="http://www.w3.org/2001/XMLSchema-instance" xmlns:pc="http://schemas.microsoft.com/office/infopath/2007/PartnerControls">
-  <documentManagement/>
-</p:properties>
-</file>
-
-<file path=customXml/item3.xml><?xml version="1.0" encoding="utf-8"?>
-<?mso-contentType ?>
-<FormTemplates xmlns="http://schemas.microsoft.com/sharepoint/v3/contenttype/forms">
-  <Display>DocumentLibraryForm</Display>
-  <Edit>DocumentLibraryForm</Edit>
-  <New>DocumentLibraryForm</New>
-</FormTemplates>
-</file>
-
 <file path=customXml/item4.xml><?xml version="1.0" encoding="utf-8"?>
 <b:Sources xmlns:b="http://schemas.openxmlformats.org/officeDocument/2006/bibliography" xmlns="http://schemas.openxmlformats.org/officeDocument/2006/bibliography" SelectedStyle="\APASixthEditionOfficeOnline.xsl" StyleName="APA" Version="6"/>
 </file>
 
 <file path=customXml/itemProps1.xml><?xml version="1.0" encoding="utf-8"?>
+<ds:datastoreItem xmlns:ds="http://schemas.openxmlformats.org/officeDocument/2006/customXml" ds:itemID="{00F641CC-E709-4F06-A022-9F8B929B5B1A}">
+  <ds:schemaRefs>
+    <ds:schemaRef ds:uri="http://schemas.microsoft.com/sharepoint/v3/contenttype/forms"/>
+  </ds:schemaRefs>
+</ds:datastoreItem>
+</file>
+
+<file path=customXml/itemProps2.xml><?xml version="1.0" encoding="utf-8"?>
+<ds:datastoreItem xmlns:ds="http://schemas.openxmlformats.org/officeDocument/2006/customXml" ds:itemID="{CB421CC0-3B5A-448B-A658-B6EAC05F7FBA}">
+  <ds:schemaRefs>
+    <ds:schemaRef ds:uri="http://schemas.microsoft.com/office/2006/metadata/properties"/>
+    <ds:schemaRef ds:uri="http://schemas.microsoft.com/office/infopath/2007/PartnerControls"/>
+  </ds:schemaRefs>
+</ds:datastoreItem>
+</file>
+
+<file path=customXml/itemProps3.xml><?xml version="1.0" encoding="utf-8"?>
 <ds:datastoreItem xmlns:ds="http://schemas.openxmlformats.org/officeDocument/2006/customXml" ds:itemID="{5D020C05-072A-4087-906B-CB14BEAB858C}">
   <ds:schemaRefs>
     <ds:schemaRef ds:uri="http://schemas.microsoft.com/office/2006/metadata/contentType"/>
@@ -7162,23 +7235,6 @@
 </ds:datastoreItem>
 </file>
 
-<file path=customXml/itemProps2.xml><?xml version="1.0" encoding="utf-8"?>
-<ds:datastoreItem xmlns:ds="http://schemas.openxmlformats.org/officeDocument/2006/customXml" ds:itemID="{CB421CC0-3B5A-448B-A658-B6EAC05F7FBA}">
-  <ds:schemaRefs>
-    <ds:schemaRef ds:uri="http://schemas.microsoft.com/office/2006/metadata/properties"/>
-    <ds:schemaRef ds:uri="http://schemas.microsoft.com/office/infopath/2007/PartnerControls"/>
-  </ds:schemaRefs>
-</ds:datastoreItem>
-</file>
-
-<file path=customXml/itemProps3.xml><?xml version="1.0" encoding="utf-8"?>
-<ds:datastoreItem xmlns:ds="http://schemas.openxmlformats.org/officeDocument/2006/customXml" ds:itemID="{00F641CC-E709-4F06-A022-9F8B929B5B1A}">
-  <ds:schemaRefs>
-    <ds:schemaRef ds:uri="http://schemas.microsoft.com/sharepoint/v3/contenttype/forms"/>
-  </ds:schemaRefs>
-</ds:datastoreItem>
-</file>
-
 <file path=customXml/itemProps4.xml><?xml version="1.0" encoding="utf-8"?>
 <ds:datastoreItem xmlns:ds="http://schemas.openxmlformats.org/officeDocument/2006/customXml" ds:itemID="{7DFA886D-21FA-4D34-BE0E-15B5A05CFBF6}">
   <ds:schemaRefs>

</xml_diff>

<commit_message>
zoomer moment MERGE JA
Philip zegt: 'FUck man, ik zie code.  Ik denkl datr mijn breij gesmolten is'

Co-Authored-By: stampli-aka-philip <83948641+stampli-aka-philip@users.noreply.github.com>
</commit_message>
<xml_diff>
--- a/Documenten/Userstories met verdeling.docx
+++ b/Documenten/Userstories met verdeling.docx
@@ -1,6 +1,6 @@
 
 <file path=word/document.xml><?xml version="1.0" encoding="utf-8"?>
-<w:document xmlns:wpc="http://schemas.microsoft.com/office/word/2010/wordprocessingCanvas" xmlns:cx="http://schemas.microsoft.com/office/drawing/2014/chartex" xmlns:cx1="http://schemas.microsoft.com/office/drawing/2015/9/8/chartex" xmlns:cx2="http://schemas.microsoft.com/office/drawing/2015/10/21/chartex" xmlns:cx3="http://schemas.microsoft.com/office/drawing/2016/5/9/chartex" xmlns:cx4="http://schemas.microsoft.com/office/drawing/2016/5/10/chartex" xmlns:cx5="http://schemas.microsoft.com/office/drawing/2016/5/11/chartex" xmlns:cx6="http://schemas.microsoft.com/office/drawing/2016/5/12/chartex" xmlns:cx7="http://schemas.microsoft.com/office/drawing/2016/5/13/chartex" xmlns:cx8="http://schemas.microsoft.com/office/drawing/2016/5/14/chartex" xmlns:mc="http://schemas.openxmlformats.org/markup-compatibility/2006" xmlns:aink="http://schemas.microsoft.com/office/drawing/2016/ink" xmlns:am3d="http://schemas.microsoft.com/office/drawing/2017/model3d" xmlns:o="urn:schemas-microsoft-com:office:office" xmlns:r="http://schemas.openxmlformats.org/officeDocument/2006/relationships" xmlns:m="http://schemas.openxmlformats.org/officeDocument/2006/math" xmlns:v="urn:schemas-microsoft-com:vml" xmlns:wp14="http://schemas.microsoft.com/office/word/2010/wordprocessingDrawing" xmlns:wp="http://schemas.openxmlformats.org/drawingml/2006/wordprocessingDrawing" xmlns:w10="urn:schemas-microsoft-com:office:word" xmlns:w="http://schemas.openxmlformats.org/wordprocessingml/2006/main" xmlns:w14="http://schemas.microsoft.com/office/word/2010/wordml" xmlns:w15="http://schemas.microsoft.com/office/word/2012/wordml" xmlns:w16cex="http://schemas.microsoft.com/office/word/2018/wordml/cex" xmlns:w16cid="http://schemas.microsoft.com/office/word/2016/wordml/cid" xmlns:w16="http://schemas.microsoft.com/office/word/2018/wordml" xmlns:w16sdtdh="http://schemas.microsoft.com/office/word/2020/wordml/sdtdatahash" xmlns:w16se="http://schemas.microsoft.com/office/word/2015/wordml/symex" xmlns:wpg="http://schemas.microsoft.com/office/word/2010/wordprocessingGroup" xmlns:wpi="http://schemas.microsoft.com/office/word/2010/wordprocessingInk" xmlns:wne="http://schemas.microsoft.com/office/word/2006/wordml" xmlns:wps="http://schemas.microsoft.com/office/word/2010/wordprocessingShape" mc:Ignorable="w14 w15 w16se w16cid w16 w16cex w16sdtdh wp14">
+<w:document xmlns:wpc="http://schemas.microsoft.com/office/word/2010/wordprocessingCanvas" xmlns:cx="http://schemas.microsoft.com/office/drawing/2014/chartex" xmlns:cx1="http://schemas.microsoft.com/office/drawing/2015/9/8/chartex" xmlns:cx2="http://schemas.microsoft.com/office/drawing/2015/10/21/chartex" xmlns:cx3="http://schemas.microsoft.com/office/drawing/2016/5/9/chartex" xmlns:cx4="http://schemas.microsoft.com/office/drawing/2016/5/10/chartex" xmlns:cx5="http://schemas.microsoft.com/office/drawing/2016/5/11/chartex" xmlns:cx6="http://schemas.microsoft.com/office/drawing/2016/5/12/chartex" xmlns:cx7="http://schemas.microsoft.com/office/drawing/2016/5/13/chartex" xmlns:cx8="http://schemas.microsoft.com/office/drawing/2016/5/14/chartex" xmlns:mc="http://schemas.openxmlformats.org/markup-compatibility/2006" xmlns:aink="http://schemas.microsoft.com/office/drawing/2016/ink" xmlns:am3d="http://schemas.microsoft.com/office/drawing/2017/model3d" xmlns:o="urn:schemas-microsoft-com:office:office" xmlns:oel="http://schemas.microsoft.com/office/2019/extlst" xmlns:r="http://schemas.openxmlformats.org/officeDocument/2006/relationships" xmlns:m="http://schemas.openxmlformats.org/officeDocument/2006/math" xmlns:v="urn:schemas-microsoft-com:vml" xmlns:wp14="http://schemas.microsoft.com/office/word/2010/wordprocessingDrawing" xmlns:wp="http://schemas.openxmlformats.org/drawingml/2006/wordprocessingDrawing" xmlns:w10="urn:schemas-microsoft-com:office:word" xmlns:w="http://schemas.openxmlformats.org/wordprocessingml/2006/main" xmlns:w14="http://schemas.microsoft.com/office/word/2010/wordml" xmlns:w15="http://schemas.microsoft.com/office/word/2012/wordml" xmlns:w16cex="http://schemas.microsoft.com/office/word/2018/wordml/cex" xmlns:w16cid="http://schemas.microsoft.com/office/word/2016/wordml/cid" xmlns:w16="http://schemas.microsoft.com/office/word/2018/wordml" xmlns:w16sdtdh="http://schemas.microsoft.com/office/word/2020/wordml/sdtdatahash" xmlns:w16se="http://schemas.microsoft.com/office/word/2015/wordml/symex" xmlns:wpg="http://schemas.microsoft.com/office/word/2010/wordprocessingGroup" xmlns:wpi="http://schemas.microsoft.com/office/word/2010/wordprocessingInk" xmlns:wne="http://schemas.microsoft.com/office/word/2006/wordml" xmlns:wps="http://schemas.microsoft.com/office/word/2010/wordprocessingShape" mc:Ignorable="w14 w15 w16se w16cid w16 w16cex w16sdtdh wp14">
   <w:body>
     <w:p>
       <w:pPr>
@@ -3600,90 +3600,476 @@
         <w:rPr>
           <w:lang w:val="nl-BE"/>
         </w:rPr>
+        <w:t xml:space="preserve"> (input settings)</w:t>
+      </w:r>
+    </w:p>
+    <w:p>
+      <w:pPr>
+        <w:rPr>
+          <w:lang w:val="nl-BE"/>
+        </w:rPr>
+      </w:pPr>
+      <w:r>
+        <w:rPr>
+          <w:lang w:val="nl-BE"/>
+        </w:rPr>
+        <w:t>Als gebruiker wil ik mijn levenspunten kunnen zien.</w:t>
+      </w:r>
+    </w:p>
+    <w:p>
+      <w:pPr>
+        <w:rPr>
+          <w:lang w:val="nl-BE"/>
+        </w:rPr>
+      </w:pPr>
+      <w:r>
+        <w:rPr>
+          <w:lang w:val="nl-BE"/>
+        </w:rPr>
+        <w:t>Als een gebruiker wil ik mijn items kunnen zien.</w:t>
+      </w:r>
+    </w:p>
+    <w:p>
+      <w:pPr>
+        <w:rPr>
+          <w:lang w:val="nl-BE"/>
+        </w:rPr>
+      </w:pPr>
+      <w:r>
+        <w:rPr>
+          <w:lang w:val="nl-BE"/>
+        </w:rPr>
+        <w:t>Als een gebruiker wil ik kunnen zien hoeveel geld ik heb.</w:t>
+      </w:r>
+    </w:p>
+    <w:p>
+      <w:pPr>
+        <w:rPr>
+          <w:lang w:val="nl-BE"/>
+        </w:rPr>
+      </w:pPr>
+      <w:r>
+        <w:rPr>
+          <w:lang w:val="nl-BE"/>
+        </w:rPr>
+        <w:t>Als gebruiker wil ik een knop om het spel te kunnen pauzeren.</w:t>
+      </w:r>
+    </w:p>
+    <w:p>
+      <w:pPr>
+        <w:rPr>
+          <w:lang w:val="nl-BE"/>
+        </w:rPr>
+      </w:pPr>
+      <w:r>
+        <w:rPr>
+          <w:lang w:val="nl-BE"/>
+        </w:rPr>
+        <w:t>Als een gebruiker wil ik een knop “Resume” hebben zodat ik mijn spel kan hervatten.</w:t>
+      </w:r>
+      <w:r>
+        <w:rPr>
+          <w:lang w:val="nl-BE"/>
+        </w:rPr>
+        <w:t xml:space="preserve"> (pause screen)</w:t>
+      </w:r>
+    </w:p>
+    <w:p>
+      <w:pPr>
+        <w:pStyle w:val="Heading1"/>
+        <w:rPr>
+          <w:lang w:val="nl-BE"/>
+        </w:rPr>
+      </w:pPr>
+      <w:bookmarkStart w:id="15" w:name="_Toc86010098"/>
+      <w:r>
+        <w:rPr>
+          <w:lang w:val="nl-BE"/>
+        </w:rPr>
+        <w:t>Sprint 2</w:t>
+      </w:r>
+      <w:r>
+        <w:rPr>
+          <w:lang w:val="nl-BE"/>
+        </w:rPr>
+        <w:t xml:space="preserve"> </w:t>
+      </w:r>
+      <w:r>
+        <w:rPr>
+          <w:lang w:val="nl-BE"/>
+        </w:rPr>
+        <w:t xml:space="preserve">– tegen </w:t>
+      </w:r>
+      <w:r>
+        <w:rPr>
+          <w:lang w:val="nl-BE"/>
+        </w:rPr>
+        <w:t>07/03/202</w:t>
+      </w:r>
+      <w:r>
+        <w:rPr>
+          <w:lang w:val="nl-BE"/>
+        </w:rPr>
+        <w:t>2</w:t>
+      </w:r>
+      <w:bookmarkEnd w:id="15"/>
+    </w:p>
+    <w:p>
+      <w:pPr>
+        <w:pStyle w:val="Heading2"/>
+        <w:rPr>
+          <w:lang w:val="nl-BE"/>
+        </w:rPr>
+      </w:pPr>
+      <w:bookmarkStart w:id="16" w:name="_Toc86010099"/>
+      <w:r>
+        <w:rPr>
+          <w:lang w:val="nl-BE"/>
+        </w:rPr>
+        <w:t>Eva</w:t>
+      </w:r>
+      <w:bookmarkEnd w:id="16"/>
+    </w:p>
+    <w:p>
+      <w:pPr>
+        <w:rPr>
+          <w:lang w:val="nl-BE"/>
+        </w:rPr>
+      </w:pPr>
+      <w:r>
+        <w:rPr>
+          <w:lang w:val="nl-BE"/>
+        </w:rPr>
+        <w:t>Als een gebruiker wil een een knop “End turn” hebben zodat ik mijn beurt kan beeindigen.</w:t>
+      </w:r>
+    </w:p>
+    <w:p>
+      <w:pPr>
+        <w:rPr>
+          <w:lang w:val="nl-BE"/>
+        </w:rPr>
+      </w:pPr>
+      <w:r>
+        <w:rPr>
+          <w:lang w:val="nl-BE"/>
+        </w:rPr>
+        <w:t>Als een gebruiker wil ik in het begin van elke beurt een bepaalde hoeveelheid kaarten trekken.</w:t>
+      </w:r>
+    </w:p>
+    <w:p>
+      <w:pPr>
+        <w:rPr>
+          <w:lang w:val="nl-BE"/>
+        </w:rPr>
+      </w:pPr>
+      <w:r>
+        <w:rPr>
+          <w:lang w:val="nl-BE"/>
+        </w:rPr>
+        <w:t>Als een gebruiker wil ik mijn getrokken kaarten kunnen zien zodat ik die kan spelen.</w:t>
+      </w:r>
+    </w:p>
+    <w:p>
+      <w:pPr>
+        <w:rPr>
+          <w:lang w:val="nl-BE"/>
+        </w:rPr>
+      </w:pPr>
+      <w:r>
+        <w:rPr>
+          <w:lang w:val="nl-BE"/>
+        </w:rPr>
+        <w:t>Als een gebruiker wil over een kaart kunnen hoveren om meer informatie te krijgen.</w:t>
+      </w:r>
+    </w:p>
+    <w:p>
+      <w:pPr>
+        <w:rPr>
+          <w:lang w:val="nl-BE"/>
+        </w:rPr>
+      </w:pPr>
+      <w:r>
+        <w:rPr>
+          <w:lang w:val="nl-BE"/>
+        </w:rPr>
+        <w:t>Als een gebruiker wil ik de volgende zet van de enemy kunnen zien zodat ik weet welke kaarten ik moet spelen.</w:t>
+      </w:r>
+    </w:p>
+    <w:p>
+      <w:pPr>
+        <w:rPr>
+          <w:lang w:val="nl-BE"/>
+        </w:rPr>
+      </w:pPr>
+      <w:r>
+        <w:rPr>
+          <w:lang w:val="nl-BE"/>
+        </w:rPr>
+        <w:t>Als een gebruiker wil ik dat de levenspunten van de enemy verminderen als ik die aanval.</w:t>
+      </w:r>
+    </w:p>
+    <w:p>
+      <w:pPr>
+        <w:rPr>
+          <w:lang w:val="nl-BE"/>
+        </w:rPr>
+      </w:pPr>
+      <w:r>
+        <w:rPr>
+          <w:lang w:val="nl-BE"/>
+        </w:rPr>
+        <w:t>Als een gebruiker wil ik dat mijn levenspunten verminderen als de enemy mij aanvalt zodat ik damage krijg.</w:t>
+      </w:r>
+    </w:p>
+    <w:p>
+      <w:pPr>
+        <w:rPr>
+          <w:lang w:val="nl-BE"/>
+        </w:rPr>
+      </w:pPr>
+      <w:r>
+        <w:rPr>
+          <w:lang w:val="nl-BE"/>
+        </w:rPr>
+        <w:t>Als een gebruiker wil ik geen levenspunten verlies als een enemy mij aanvalt en ik genoeg block heb.</w:t>
+      </w:r>
+    </w:p>
+    <w:p>
+      <w:r>
+        <w:rPr>
+          <w:lang w:val="nl-BE"/>
+        </w:rPr>
+        <w:t xml:space="preserve">Als een gebruiker wil ik dat de enemy geen levenspunten verliest als ik die aanval en het genoeg block </w:t>
+      </w:r>
+      <w:r>
+        <w:t>heeft.</w:t>
+      </w:r>
+    </w:p>
+    <w:p>
+      <w:pPr>
+        <w:rPr>
+          <w:lang w:val="nl-BE"/>
+        </w:rPr>
+      </w:pPr>
+      <w:r>
+        <w:rPr>
+          <w:lang w:val="nl-BE"/>
+        </w:rPr>
+        <w:t>Als een gebruiker wil ik dat ik sterf als ik 0 levenspunten heb.</w:t>
+      </w:r>
+    </w:p>
+    <w:p>
+      <w:pPr>
+        <w:rPr>
+          <w:lang w:val="nl-BE"/>
+        </w:rPr>
+      </w:pPr>
+      <w:r>
+        <w:rPr>
+          <w:lang w:val="nl-BE"/>
+        </w:rPr>
+        <w:t>Als een gebruiker wil ik dat de enemy sterft als die 0 levenspunten heeft.</w:t>
+      </w:r>
+    </w:p>
+    <w:p>
+      <w:pPr>
+        <w:pStyle w:val="Heading2"/>
+        <w:rPr>
+          <w:lang w:val="nl-BE"/>
+        </w:rPr>
+      </w:pPr>
+      <w:bookmarkStart w:id="17" w:name="_Toc86010100"/>
+      <w:r>
+        <w:rPr>
+          <w:lang w:val="nl-BE"/>
+        </w:rPr>
+        <w:t>Philip</w:t>
+      </w:r>
+      <w:bookmarkEnd w:id="17"/>
+    </w:p>
+    <w:p>
+      <w:pPr>
+        <w:rPr>
+          <w:lang w:val="nl-BE"/>
+        </w:rPr>
+      </w:pPr>
+      <w:r>
+        <w:rPr>
+          <w:lang w:val="nl-BE"/>
+        </w:rPr>
+        <w:t>Als een gebruiker wil ik al mijn kaarten kunnen zien.</w:t>
+      </w:r>
+    </w:p>
+    <w:p>
+      <w:pPr>
+        <w:rPr>
+          <w:lang w:val="nl-BE"/>
+        </w:rPr>
+      </w:pPr>
+      <w:r>
+        <w:rPr>
+          <w:lang w:val="nl-BE"/>
+        </w:rPr>
+        <w:t>Als een gebruiker wil ik een knop “Return” hebben zodat ik het spel kan hervatten.</w:t>
+      </w:r>
+      <w:r>
+        <w:rPr>
+          <w:lang w:val="nl-BE"/>
+        </w:rPr>
         <w:t xml:space="preserve"> (</w:t>
       </w:r>
       <w:r>
         <w:rPr>
           <w:lang w:val="nl-BE"/>
         </w:rPr>
-        <w:t>input</w:t>
-      </w:r>
-      <w:r>
-        <w:rPr>
-          <w:lang w:val="nl-BE"/>
-        </w:rPr>
-        <w:t xml:space="preserve"> settings)</w:t>
-      </w:r>
-    </w:p>
-    <w:p>
-      <w:pPr>
-        <w:rPr>
-          <w:lang w:val="nl-BE"/>
-        </w:rPr>
-      </w:pPr>
-      <w:r>
-        <w:rPr>
-          <w:lang w:val="nl-BE"/>
-        </w:rPr>
-        <w:t>Als gebruiker wil ik mijn levenspunten kunnen zien.</w:t>
-      </w:r>
-    </w:p>
-    <w:p>
-      <w:pPr>
-        <w:rPr>
-          <w:lang w:val="nl-BE"/>
-        </w:rPr>
-      </w:pPr>
-      <w:r>
-        <w:rPr>
-          <w:lang w:val="nl-BE"/>
-        </w:rPr>
-        <w:t>Als een gebruiker wil ik mijn items kunnen zien.</w:t>
-      </w:r>
-    </w:p>
-    <w:p>
-      <w:pPr>
-        <w:rPr>
-          <w:lang w:val="nl-BE"/>
-        </w:rPr>
-      </w:pPr>
-      <w:r>
-        <w:rPr>
-          <w:lang w:val="nl-BE"/>
-        </w:rPr>
-        <w:t>Als een gebruiker wil ik kunnen zien hoeveel geld ik heb.</w:t>
-      </w:r>
-    </w:p>
-    <w:p>
-      <w:pPr>
-        <w:rPr>
-          <w:lang w:val="nl-BE"/>
-        </w:rPr>
-      </w:pPr>
-      <w:r>
-        <w:rPr>
-          <w:lang w:val="nl-BE"/>
-        </w:rPr>
-        <w:t>Als gebruiker wil ik een knop om het spel te kunnen pauzeren.</w:t>
-      </w:r>
-    </w:p>
-    <w:p>
-      <w:pPr>
-        <w:rPr>
-          <w:lang w:val="nl-BE"/>
-        </w:rPr>
-      </w:pPr>
-      <w:r>
-        <w:rPr>
-          <w:lang w:val="nl-BE"/>
-        </w:rPr>
-        <w:t>Als een gebruiker wil ik een knop “Resume” hebben zodat ik mijn spel kan hervatten.</w:t>
-      </w:r>
-      <w:r>
-        <w:rPr>
-          <w:lang w:val="nl-BE"/>
-        </w:rPr>
-        <w:t xml:space="preserve"> (pause screen)</w:t>
+        <w:t>deck</w:t>
+      </w:r>
+      <w:r>
+        <w:rPr>
+          <w:lang w:val="nl-BE"/>
+        </w:rPr>
+        <w:t>)</w:t>
+      </w:r>
+    </w:p>
+    <w:p>
+      <w:pPr>
+        <w:rPr>
+          <w:lang w:val="nl-BE"/>
+        </w:rPr>
+      </w:pPr>
+      <w:r>
+        <w:rPr>
+          <w:lang w:val="nl-BE"/>
+        </w:rPr>
+        <w:t xml:space="preserve">Als een gebruiker wil ik een knop “Draw Pile” hebben zodat ik kan zien welke kaarten ik nog </w:t>
+      </w:r>
+      <w:r>
+        <w:rPr>
+          <w:lang w:val="nl-BE"/>
+        </w:rPr>
+        <w:t>kan trekken</w:t>
+      </w:r>
+      <w:r>
+        <w:rPr>
+          <w:lang w:val="nl-BE"/>
+        </w:rPr>
+        <w:t>.</w:t>
+      </w:r>
+    </w:p>
+    <w:p>
+      <w:pPr>
+        <w:rPr>
+          <w:lang w:val="nl-BE"/>
+        </w:rPr>
+      </w:pPr>
+      <w:r>
+        <w:rPr>
+          <w:lang w:val="nl-BE"/>
+        </w:rPr>
+        <w:t>Als een gebruiker wil ik dat al mijn gespeelde kaarten in mijn aflegstapel gaan.</w:t>
+      </w:r>
+    </w:p>
+    <w:p>
+      <w:pPr>
+        <w:rPr>
+          <w:lang w:val="nl-BE"/>
+        </w:rPr>
+      </w:pPr>
+      <w:r>
+        <w:rPr>
+          <w:lang w:val="nl-BE"/>
+        </w:rPr>
+        <w:t>Als een gebruiker wil ik kunnen zien hoeveel kaarten in mijn aflegstapel zijn.</w:t>
+      </w:r>
+    </w:p>
+    <w:p>
+      <w:pPr>
+        <w:rPr>
+          <w:lang w:val="nl-BE"/>
+        </w:rPr>
+      </w:pPr>
+      <w:r>
+        <w:rPr>
+          <w:lang w:val="nl-BE"/>
+        </w:rPr>
+        <w:t>Als een gebruiker wil ik dat al mijn uitput kaarten die ik al gespeeld heb in mijn uitputstapel gaan.</w:t>
+      </w:r>
+    </w:p>
+    <w:p>
+      <w:pPr>
+        <w:rPr>
+          <w:lang w:val="nl-BE"/>
+        </w:rPr>
+      </w:pPr>
+      <w:r>
+        <w:rPr>
+          <w:lang w:val="nl-BE"/>
+        </w:rPr>
+        <w:t>Als een gebruiker wil ik kunnen zien hoeveel kaarten in mijn uitputstapel zijn.</w:t>
+      </w:r>
+    </w:p>
+    <w:p>
+      <w:pPr>
+        <w:rPr>
+          <w:lang w:val="nl-BE"/>
+        </w:rPr>
+      </w:pPr>
+      <w:r>
+        <w:rPr>
+          <w:lang w:val="nl-BE"/>
+        </w:rPr>
+        <w:t>Als een gebruiker wil ik een aanvalskaart op een enemy kunnen slepen zodat ik die kan aanvallen.</w:t>
+      </w:r>
+    </w:p>
+    <w:p>
+      <w:pPr>
+        <w:rPr>
+          <w:lang w:val="nl-BE"/>
+        </w:rPr>
+      </w:pPr>
+      <w:r>
+        <w:rPr>
+          <w:lang w:val="nl-BE"/>
+        </w:rPr>
+        <w:t>Als een gebruiker wil ik een vaardigheidskaart kunnen slepen om mezelf een buff te geven zodat ik sterker word.</w:t>
+      </w:r>
+    </w:p>
+    <w:p>
+      <w:pPr>
+        <w:rPr>
+          <w:lang w:val="nl-BE"/>
+        </w:rPr>
+      </w:pPr>
+      <w:r>
+        <w:rPr>
+          <w:lang w:val="nl-BE"/>
+        </w:rPr>
+        <w:t>Als een gebruiker wil ik een verdedigingskaart slepen zodat ik mezelf kan besche</w:t>
+      </w:r>
+      <w:r>
+        <w:rPr>
+          <w:lang w:val="nl-BE"/>
+        </w:rPr>
+        <w:t>r</w:t>
+      </w:r>
+      <w:r>
+        <w:rPr>
+          <w:lang w:val="nl-BE"/>
+        </w:rPr>
+        <w:t>men als de enemy mij aanvalt.</w:t>
+      </w:r>
+    </w:p>
+    <w:p>
+      <w:pPr>
+        <w:rPr>
+          <w:lang w:val="nl-BE"/>
+        </w:rPr>
+      </w:pPr>
+      <w:r>
+        <w:rPr>
+          <w:lang w:val="nl-BE"/>
+        </w:rPr>
+        <w:t>Als een gebruiker wil ik een sessie timer hebben zodat ik weet hoe lang ik bezig ben aan de huidige run.</w:t>
       </w:r>
     </w:p>
     <w:p>
@@ -3693,38 +4079,26 @@
           <w:lang w:val="nl-BE"/>
         </w:rPr>
       </w:pPr>
-      <w:bookmarkStart w:id="15" w:name="_Toc86010098"/>
-      <w:r>
-        <w:rPr>
-          <w:lang w:val="nl-BE"/>
-        </w:rPr>
-        <w:t>Sprint 2</w:t>
-      </w:r>
-      <w:r>
-        <w:rPr>
-          <w:lang w:val="nl-BE"/>
-        </w:rPr>
-        <w:t xml:space="preserve"> </w:t>
-      </w:r>
-      <w:r>
-        <w:rPr>
-          <w:lang w:val="nl-BE"/>
-        </w:rPr>
-        <w:t xml:space="preserve">– tegen </w:t>
-      </w:r>
-      <w:r>
-        <w:rPr>
-          <w:lang w:val="nl-BE"/>
-        </w:rPr>
-        <w:t>07/03/202</w:t>
-      </w:r>
-      <w:r>
-        <w:rPr>
-          <w:lang w:val="nl-BE"/>
-        </w:rPr>
-        <w:t>2</w:t>
-      </w:r>
-      <w:bookmarkEnd w:id="15"/>
+      <w:bookmarkStart w:id="18" w:name="_Toc86010101"/>
+      <w:r>
+        <w:rPr>
+          <w:lang w:val="nl-BE"/>
+        </w:rPr>
+        <w:t>Sprint 3</w:t>
+      </w:r>
+      <w:r>
+        <w:rPr>
+          <w:lang w:val="nl-BE"/>
+        </w:rPr>
+        <w:t xml:space="preserve"> – tegen </w:t>
+      </w:r>
+      <w:r>
+        <w:rPr>
+          <w:lang w:val="nl-BE"/>
+        </w:rPr>
+        <w:t>19/04/2022</w:t>
+      </w:r>
+      <w:bookmarkEnd w:id="18"/>
     </w:p>
     <w:p>
       <w:pPr>
@@ -3733,236 +4107,112 @@
           <w:lang w:val="nl-BE"/>
         </w:rPr>
       </w:pPr>
-      <w:bookmarkStart w:id="16" w:name="_Toc86010099"/>
+      <w:bookmarkStart w:id="19" w:name="_Toc86010102"/>
       <w:r>
         <w:rPr>
           <w:lang w:val="nl-BE"/>
         </w:rPr>
         <w:t>Eva</w:t>
       </w:r>
-      <w:bookmarkEnd w:id="16"/>
-    </w:p>
-    <w:p>
-      <w:pPr>
-        <w:rPr>
-          <w:lang w:val="nl-BE"/>
-        </w:rPr>
-      </w:pPr>
-      <w:r>
-        <w:rPr>
-          <w:lang w:val="nl-BE"/>
-        </w:rPr>
-        <w:t>Als een gebruiker wil een een knop “End turn” hebben zodat ik mijn beurt kan beeindigen.</w:t>
-      </w:r>
-    </w:p>
-    <w:p>
-      <w:pPr>
-        <w:rPr>
-          <w:lang w:val="nl-BE"/>
-        </w:rPr>
-      </w:pPr>
-      <w:r>
-        <w:rPr>
-          <w:lang w:val="nl-BE"/>
-        </w:rPr>
-        <w:t>Als een gebruiker wil ik in het begin van elke beurt een bepaalde hoeveelheid kaarten trekken.</w:t>
-      </w:r>
-    </w:p>
-    <w:p>
-      <w:pPr>
-        <w:rPr>
-          <w:lang w:val="nl-BE"/>
-        </w:rPr>
-      </w:pPr>
-      <w:r>
-        <w:rPr>
-          <w:lang w:val="nl-BE"/>
-        </w:rPr>
-        <w:t>Als een gebruiker wil ik mijn getrokken kaarten kunnen zien zodat ik die kan spelen.</w:t>
-      </w:r>
-    </w:p>
-    <w:p>
-      <w:pPr>
-        <w:rPr>
-          <w:lang w:val="nl-BE"/>
-        </w:rPr>
-      </w:pPr>
-      <w:r>
-        <w:rPr>
-          <w:lang w:val="nl-BE"/>
-        </w:rPr>
-        <w:t>Als een gebruiker wil over een kaart kunnen hoveren om meer informatie te krijgen.</w:t>
-      </w:r>
-    </w:p>
-    <w:p>
-      <w:pPr>
-        <w:rPr>
-          <w:lang w:val="nl-BE"/>
-        </w:rPr>
-      </w:pPr>
-      <w:r>
-        <w:rPr>
-          <w:lang w:val="nl-BE"/>
-        </w:rPr>
-        <w:t>Als een gebruiker wil ik de volgende zet van de enemy kunnen zien zodat ik weet welke kaarten ik moet spelen.</w:t>
-      </w:r>
-    </w:p>
-    <w:p>
-      <w:pPr>
-        <w:rPr>
-          <w:lang w:val="nl-BE"/>
-        </w:rPr>
-      </w:pPr>
-      <w:r>
-        <w:rPr>
-          <w:lang w:val="nl-BE"/>
-        </w:rPr>
-        <w:t>Als een gebruiker wil ik dat de levenspunten van de enemy verminderen als ik die aanval.</w:t>
-      </w:r>
-    </w:p>
-    <w:p>
-      <w:pPr>
-        <w:rPr>
-          <w:lang w:val="nl-BE"/>
-        </w:rPr>
-      </w:pPr>
-      <w:r>
-        <w:rPr>
-          <w:lang w:val="nl-BE"/>
-        </w:rPr>
-        <w:t>Als een gebruiker wil ik dat mijn levenspunten verminderen als de enemy mij aanvalt zodat ik damage krijg.</w:t>
-      </w:r>
-    </w:p>
-    <w:p>
-      <w:pPr>
-        <w:rPr>
-          <w:lang w:val="nl-BE"/>
-        </w:rPr>
-      </w:pPr>
-      <w:r>
-        <w:rPr>
-          <w:lang w:val="nl-BE"/>
-        </w:rPr>
-        <w:t>Als een gebruiker wil ik geen levenspunten verlies als een enemy mij aanvalt en ik genoeg block heb.</w:t>
-      </w:r>
-    </w:p>
-    <w:p>
-      <w:r>
-        <w:rPr>
-          <w:lang w:val="nl-BE"/>
-        </w:rPr>
-        <w:t xml:space="preserve">Als een gebruiker wil ik dat de enemy geen levenspunten verliest als ik die aanval en het genoeg block </w:t>
-      </w:r>
-      <w:r>
-        <w:t>heeft.</w:t>
-      </w:r>
-    </w:p>
-    <w:p>
-      <w:pPr>
-        <w:rPr>
-          <w:lang w:val="nl-BE"/>
-        </w:rPr>
-      </w:pPr>
-      <w:r>
-        <w:rPr>
-          <w:lang w:val="nl-BE"/>
-        </w:rPr>
-        <w:t>Als een gebruiker wil ik dat ik sterf als ik 0 levenspunten heb.</w:t>
-      </w:r>
-    </w:p>
-    <w:p>
-      <w:pPr>
-        <w:rPr>
-          <w:lang w:val="nl-BE"/>
-        </w:rPr>
-      </w:pPr>
-      <w:r>
-        <w:rPr>
-          <w:lang w:val="nl-BE"/>
-        </w:rPr>
-        <w:t>Als een gebruiker wil ik dat de enemy sterft als die 0 levenspunten heeft.</w:t>
-      </w:r>
-    </w:p>
-    <w:p>
-      <w:pPr>
-        <w:pStyle w:val="Heading2"/>
-        <w:rPr>
-          <w:lang w:val="nl-BE"/>
-        </w:rPr>
-      </w:pPr>
-      <w:bookmarkStart w:id="17" w:name="_Toc86010100"/>
-      <w:r>
-        <w:rPr>
-          <w:lang w:val="nl-BE"/>
-        </w:rPr>
-        <w:t>Philip</w:t>
-      </w:r>
-      <w:bookmarkEnd w:id="17"/>
-    </w:p>
-    <w:p>
-      <w:pPr>
-        <w:rPr>
-          <w:lang w:val="nl-BE"/>
-        </w:rPr>
-      </w:pPr>
-      <w:r>
-        <w:rPr>
-          <w:lang w:val="nl-BE"/>
-        </w:rPr>
-        <w:t>Als een gebruiker wil ik al mijn kaarten kunnen zien.</w:t>
-      </w:r>
-    </w:p>
-    <w:p>
-      <w:pPr>
-        <w:rPr>
-          <w:lang w:val="nl-BE"/>
-        </w:rPr>
-      </w:pPr>
-      <w:r>
-        <w:rPr>
-          <w:lang w:val="nl-BE"/>
-        </w:rPr>
-        <w:t>Als een gebruiker wil ik een knop “Return” hebben zodat ik het spel kan hervatten.</w:t>
-      </w:r>
-      <w:r>
-        <w:rPr>
-          <w:lang w:val="nl-BE"/>
-        </w:rPr>
-        <w:t xml:space="preserve"> (</w:t>
-      </w:r>
-      <w:r>
-        <w:rPr>
-          <w:lang w:val="nl-BE"/>
-        </w:rPr>
-        <w:t>deck</w:t>
-      </w:r>
-      <w:r>
-        <w:rPr>
-          <w:lang w:val="nl-BE"/>
-        </w:rPr>
-        <w:t>)</w:t>
-      </w:r>
-    </w:p>
-    <w:p>
-      <w:pPr>
-        <w:rPr>
-          <w:lang w:val="nl-BE"/>
-        </w:rPr>
-      </w:pPr>
-      <w:r>
-        <w:rPr>
-          <w:lang w:val="nl-BE"/>
-        </w:rPr>
-        <w:t xml:space="preserve">Als een gebruiker wil ik een knop “Draw Pile” hebben zodat ik kan zien welke kaarten ik nog </w:t>
-      </w:r>
-      <w:r>
-        <w:rPr>
-          <w:lang w:val="nl-BE"/>
-        </w:rPr>
-        <w:t>kan trekken</w:t>
-      </w:r>
-      <w:r>
-        <w:rPr>
+      <w:bookmarkEnd w:id="19"/>
+    </w:p>
+    <w:p>
+      <w:pPr>
+        <w:rPr>
+          <w:highlight w:val="yellow"/>
+          <w:lang w:val="nl-BE"/>
+        </w:rPr>
+      </w:pPr>
+      <w:r>
+        <w:rPr>
+          <w:highlight w:val="yellow"/>
+          <w:lang w:val="nl-BE"/>
+        </w:rPr>
+        <w:t>Als een gebruiker wil ik de resolutie van het spel kunnen veranderen.</w:t>
+      </w:r>
+    </w:p>
+    <w:p>
+      <w:pPr>
+        <w:rPr>
+          <w:lang w:val="nl-BE"/>
+        </w:rPr>
+      </w:pPr>
+      <w:r>
+        <w:rPr>
+          <w:highlight w:val="green"/>
+          <w:lang w:val="nl-BE"/>
+        </w:rPr>
+        <w:t>Als een gebruiker wil ik het volume van het spel kunnen veranderen.</w:t>
+      </w:r>
+    </w:p>
+    <w:p>
+      <w:pPr>
+        <w:rPr>
+          <w:lang w:val="nl-BE"/>
+        </w:rPr>
+      </w:pPr>
+      <w:r>
+        <w:rPr>
+          <w:highlight w:val="green"/>
+          <w:lang w:val="nl-BE"/>
+        </w:rPr>
+        <w:t>Als een gebruiker wil ik de controls kunnen veranderen zodat ik ook met mijn toetsenbord kan spelen.</w:t>
+      </w:r>
+    </w:p>
+    <w:p>
+      <w:pPr>
+        <w:rPr>
+          <w:highlight w:val="yellow"/>
+          <w:lang w:val="nl-BE"/>
+        </w:rPr>
+      </w:pPr>
+      <w:r>
+        <w:rPr>
+          <w:highlight w:val="yellow"/>
+          <w:lang w:val="nl-BE"/>
+        </w:rPr>
+        <w:t>Als ik over mijn items hover wil ik als een gebruiker te zien krijgen welke voordelen/nadelen ik krijg.</w:t>
+      </w:r>
+    </w:p>
+    <w:p>
+      <w:pPr>
+        <w:rPr>
+          <w:highlight w:val="yellow"/>
+          <w:lang w:val="nl-BE"/>
+        </w:rPr>
+      </w:pPr>
+      <w:r>
+        <w:rPr>
+          <w:highlight w:val="yellow"/>
+          <w:lang w:val="nl-BE"/>
+        </w:rPr>
+        <w:t>Als een gebruiker wil ik alle instellingen kunnen aanpassen in de pauze scherm zodat ik het spel niet moet verlaten.</w:t>
+      </w:r>
+    </w:p>
+    <w:p>
+      <w:pPr>
+        <w:rPr>
+          <w:highlight w:val="yellow"/>
+          <w:lang w:val="nl-BE"/>
+        </w:rPr>
+      </w:pPr>
+      <w:r>
+        <w:rPr>
+          <w:highlight w:val="yellow"/>
+          <w:lang w:val="nl-BE"/>
+        </w:rPr>
+        <w:t xml:space="preserve">Als een gebruiker wil ik mijn kaarten chronologisch kunnen sorteren zodat ik ze kan zien in de volgorde dat ik ze </w:t>
+      </w:r>
+      <w:r>
+        <w:rPr>
+          <w:highlight w:val="yellow"/>
+          <w:lang w:val="nl-BE"/>
+        </w:rPr>
+        <w:t>gekregen heb</w:t>
+      </w:r>
+      <w:r>
+        <w:rPr>
+          <w:highlight w:val="yellow"/>
           <w:lang w:val="nl-BE"/>
         </w:rPr>
         <w:t>.</w:t>
@@ -3971,274 +4221,13 @@
     <w:p>
       <w:pPr>
         <w:rPr>
-          <w:lang w:val="nl-BE"/>
-        </w:rPr>
-      </w:pPr>
-      <w:r>
-        <w:rPr>
-          <w:lang w:val="nl-BE"/>
-        </w:rPr>
-        <w:t>Als een gebruiker wil ik dat al mijn gespeelde kaarten in mijn aflegstapel gaan.</w:t>
-      </w:r>
-    </w:p>
-    <w:p>
-      <w:pPr>
-        <w:rPr>
-          <w:lang w:val="nl-BE"/>
-        </w:rPr>
-      </w:pPr>
-      <w:r>
-        <w:rPr>
-          <w:lang w:val="nl-BE"/>
-        </w:rPr>
-        <w:t>Als een gebruiker wil ik kunnen zien hoeveel kaarten in mijn aflegstapel zijn.</w:t>
-      </w:r>
-    </w:p>
-    <w:p>
-      <w:pPr>
-        <w:rPr>
-          <w:lang w:val="nl-BE"/>
-        </w:rPr>
-      </w:pPr>
-      <w:r>
-        <w:rPr>
-          <w:lang w:val="nl-BE"/>
-        </w:rPr>
-        <w:t>Als een gebruiker wil ik dat al mijn uitput kaarten die ik al gespeeld heb in mijn uitputstapel gaan.</w:t>
-      </w:r>
-    </w:p>
-    <w:p>
-      <w:pPr>
-        <w:rPr>
-          <w:lang w:val="nl-BE"/>
-        </w:rPr>
-      </w:pPr>
-      <w:r>
-        <w:rPr>
-          <w:lang w:val="nl-BE"/>
-        </w:rPr>
-        <w:t>Als een gebruiker wil ik kunnen zien hoeveel kaarten in mijn uitputstapel zijn.</w:t>
-      </w:r>
-    </w:p>
-    <w:p>
-      <w:pPr>
-        <w:rPr>
-          <w:lang w:val="nl-BE"/>
-        </w:rPr>
-      </w:pPr>
-      <w:r>
-        <w:rPr>
-          <w:lang w:val="nl-BE"/>
-        </w:rPr>
-        <w:t>Als een gebruiker wil ik een aanvalskaart op een enemy kunnen slepen zodat ik die kan aanvallen.</w:t>
-      </w:r>
-    </w:p>
-    <w:p>
-      <w:pPr>
-        <w:rPr>
-          <w:lang w:val="nl-BE"/>
-        </w:rPr>
-      </w:pPr>
-      <w:r>
-        <w:rPr>
-          <w:lang w:val="nl-BE"/>
-        </w:rPr>
-        <w:t>Als een gebruiker wil ik een vaardigheidskaart kunnen slepen om mezelf een buff te geven zodat ik sterker word.</w:t>
-      </w:r>
-    </w:p>
-    <w:p>
-      <w:pPr>
-        <w:rPr>
-          <w:lang w:val="nl-BE"/>
-        </w:rPr>
-      </w:pPr>
-      <w:r>
-        <w:rPr>
-          <w:lang w:val="nl-BE"/>
-        </w:rPr>
-        <w:t>Als een gebruiker wil ik een verdedigingskaart slepen zodat ik mezelf kan besche</w:t>
-      </w:r>
-      <w:r>
-        <w:rPr>
-          <w:lang w:val="nl-BE"/>
-        </w:rPr>
-        <w:t>r</w:t>
-      </w:r>
-      <w:r>
-        <w:rPr>
-          <w:lang w:val="nl-BE"/>
-        </w:rPr>
-        <w:t>men als de enemy mij aanvalt.</w:t>
-      </w:r>
-    </w:p>
-    <w:p>
-      <w:pPr>
-        <w:rPr>
-          <w:lang w:val="nl-BE"/>
-        </w:rPr>
-      </w:pPr>
-      <w:r>
-        <w:rPr>
-          <w:lang w:val="nl-BE"/>
-        </w:rPr>
-        <w:t>Als een gebruiker wil ik een sessie timer hebben zodat ik weet hoe lang ik bezig ben aan de huidige run.</w:t>
-      </w:r>
-    </w:p>
-    <w:p>
-      <w:pPr>
-        <w:pStyle w:val="Heading1"/>
-        <w:rPr>
-          <w:lang w:val="nl-BE"/>
-        </w:rPr>
-      </w:pPr>
-      <w:bookmarkStart w:id="18" w:name="_Toc86010101"/>
-      <w:r>
-        <w:rPr>
-          <w:lang w:val="nl-BE"/>
-        </w:rPr>
-        <w:t>Sprint 3</w:t>
-      </w:r>
-      <w:r>
-        <w:rPr>
-          <w:lang w:val="nl-BE"/>
-        </w:rPr>
-        <w:t xml:space="preserve"> – tegen </w:t>
-      </w:r>
-      <w:r>
-        <w:rPr>
-          <w:lang w:val="nl-BE"/>
-        </w:rPr>
-        <w:t>19/04/2022</w:t>
-      </w:r>
-      <w:bookmarkEnd w:id="18"/>
-    </w:p>
-    <w:p>
-      <w:pPr>
-        <w:pStyle w:val="Heading2"/>
-        <w:rPr>
-          <w:lang w:val="nl-BE"/>
-        </w:rPr>
-      </w:pPr>
-      <w:bookmarkStart w:id="19" w:name="_Toc86010102"/>
-      <w:r>
-        <w:rPr>
-          <w:lang w:val="nl-BE"/>
-        </w:rPr>
-        <w:t>Eva</w:t>
-      </w:r>
-      <w:bookmarkEnd w:id="19"/>
-    </w:p>
-    <w:p>
-      <w:pPr>
-        <w:rPr>
-          <w:lang w:val="nl-BE"/>
-        </w:rPr>
-      </w:pPr>
-      <w:r>
-        <w:rPr>
-          <w:lang w:val="nl-BE"/>
-        </w:rPr>
-        <w:t>Als een gebruiker wil ik de resolutie van het spel kunnen veranderen.</w:t>
-      </w:r>
-    </w:p>
-    <w:p>
-      <w:pPr>
-        <w:rPr>
-          <w:lang w:val="nl-BE"/>
-        </w:rPr>
-      </w:pPr>
-      <w:r>
-        <w:rPr>
-          <w:lang w:val="nl-BE"/>
-        </w:rPr>
-        <w:t>Als een gebruiker wil ik het volume van het spel kunnen veranderen.</w:t>
-      </w:r>
-    </w:p>
-    <w:p>
-      <w:pPr>
-        <w:rPr>
-          <w:lang w:val="nl-BE"/>
-        </w:rPr>
-      </w:pPr>
-      <w:r>
-        <w:rPr>
-          <w:lang w:val="nl-BE"/>
-        </w:rPr>
-        <w:t>Als een gebruiker wil ik de controls kunnen veranderen zodat ik ook met mijn toetsenbord kan spelen.</w:t>
-      </w:r>
-    </w:p>
-    <w:p>
-      <w:pPr>
-        <w:rPr>
-          <w:lang w:val="nl-BE"/>
-        </w:rPr>
-      </w:pPr>
-      <w:r>
-        <w:rPr>
-          <w:lang w:val="nl-BE"/>
-        </w:rPr>
-        <w:t>Als een gebruiker wil ik een queue systeem zodat ik kaarten kan compileren in een functie.</w:t>
-      </w:r>
-    </w:p>
-    <w:p>
-      <w:pPr>
-        <w:rPr>
-          <w:lang w:val="nl-BE"/>
-        </w:rPr>
-      </w:pPr>
-      <w:r>
-        <w:rPr>
-          <w:lang w:val="nl-BE"/>
-        </w:rPr>
-        <w:t>Als ik over mijn items hover wil ik als een gebruiker te zien krijgen welke voordelen/nadelen ik krijg.</w:t>
-      </w:r>
-    </w:p>
-    <w:p>
-      <w:pPr>
-        <w:rPr>
-          <w:lang w:val="nl-BE"/>
-        </w:rPr>
-      </w:pPr>
-      <w:r>
-        <w:rPr>
-          <w:lang w:val="nl-BE"/>
-        </w:rPr>
-        <w:t>Als een gebruiker wil ik alle instellingen kunnen aanpassen in de pauze scherm zodat ik het spel niet moet verlaten.</w:t>
-      </w:r>
-    </w:p>
-    <w:p>
-      <w:pPr>
-        <w:rPr>
-          <w:lang w:val="nl-BE"/>
-        </w:rPr>
-      </w:pPr>
-      <w:r>
-        <w:rPr>
-          <w:lang w:val="nl-BE"/>
-        </w:rPr>
-        <w:t xml:space="preserve">Als een gebruiker wil ik mijn kaarten chronologisch kunnen sorteren zodat ik ze kan zien in de volgorde dat ik ze </w:t>
-      </w:r>
-      <w:r>
-        <w:rPr>
-          <w:lang w:val="nl-BE"/>
-        </w:rPr>
-        <w:t>gekregen heb</w:t>
-      </w:r>
-      <w:r>
-        <w:rPr>
-          <w:lang w:val="nl-BE"/>
-        </w:rPr>
-        <w:t>.</w:t>
-      </w:r>
-    </w:p>
-    <w:p>
-      <w:pPr>
-        <w:rPr>
-          <w:lang w:val="nl-BE"/>
-        </w:rPr>
-      </w:pPr>
-      <w:r>
-        <w:rPr>
+          <w:highlight w:val="yellow"/>
+          <w:lang w:val="nl-BE"/>
+        </w:rPr>
+      </w:pPr>
+      <w:r>
+        <w:rPr>
+          <w:highlight w:val="yellow"/>
           <w:lang w:val="nl-BE"/>
         </w:rPr>
         <w:t>Als een gebruiker wil ik mijn kaarten op type kunnen sorteren.</w:t>
@@ -4247,11 +4236,13 @@
     <w:p>
       <w:pPr>
         <w:rPr>
-          <w:lang w:val="nl-BE"/>
-        </w:rPr>
-      </w:pPr>
-      <w:r>
-        <w:rPr>
+          <w:highlight w:val="yellow"/>
+          <w:lang w:val="nl-BE"/>
+        </w:rPr>
+      </w:pPr>
+      <w:r>
+        <w:rPr>
+          <w:highlight w:val="yellow"/>
           <w:lang w:val="nl-BE"/>
         </w:rPr>
         <w:t>Als een gebruiker wil ik mijn kaarten op kost kunnen sorteren.</w:t>
@@ -4265,6 +4256,7 @@
       </w:pPr>
       <w:r>
         <w:rPr>
+          <w:highlight w:val="yellow"/>
           <w:lang w:val="nl-BE"/>
         </w:rPr>
         <w:t>Als een gebruiker wil ik mijn kaarten alfabetisch kunnen sorteren.</w:t>
@@ -4477,7 +4469,7 @@
 </file>
 
 <file path=word/endnotes.xml><?xml version="1.0" encoding="utf-8"?>
-<w:endnotes xmlns:wpc="http://schemas.microsoft.com/office/word/2010/wordprocessingCanvas" xmlns:cx="http://schemas.microsoft.com/office/drawing/2014/chartex" xmlns:cx1="http://schemas.microsoft.com/office/drawing/2015/9/8/chartex" xmlns:cx2="http://schemas.microsoft.com/office/drawing/2015/10/21/chartex" xmlns:cx3="http://schemas.microsoft.com/office/drawing/2016/5/9/chartex" xmlns:cx4="http://schemas.microsoft.com/office/drawing/2016/5/10/chartex" xmlns:cx5="http://schemas.microsoft.com/office/drawing/2016/5/11/chartex" xmlns:cx6="http://schemas.microsoft.com/office/drawing/2016/5/12/chartex" xmlns:cx7="http://schemas.microsoft.com/office/drawing/2016/5/13/chartex" xmlns:cx8="http://schemas.microsoft.com/office/drawing/2016/5/14/chartex" xmlns:mc="http://schemas.openxmlformats.org/markup-compatibility/2006" xmlns:aink="http://schemas.microsoft.com/office/drawing/2016/ink" xmlns:am3d="http://schemas.microsoft.com/office/drawing/2017/model3d" xmlns:o="urn:schemas-microsoft-com:office:office" xmlns:r="http://schemas.openxmlformats.org/officeDocument/2006/relationships" xmlns:m="http://schemas.openxmlformats.org/officeDocument/2006/math" xmlns:v="urn:schemas-microsoft-com:vml" xmlns:wp14="http://schemas.microsoft.com/office/word/2010/wordprocessingDrawing" xmlns:wp="http://schemas.openxmlformats.org/drawingml/2006/wordprocessingDrawing" xmlns:w10="urn:schemas-microsoft-com:office:word" xmlns:w="http://schemas.openxmlformats.org/wordprocessingml/2006/main" xmlns:w14="http://schemas.microsoft.com/office/word/2010/wordml" xmlns:w15="http://schemas.microsoft.com/office/word/2012/wordml" xmlns:w16cex="http://schemas.microsoft.com/office/word/2018/wordml/cex" xmlns:w16cid="http://schemas.microsoft.com/office/word/2016/wordml/cid" xmlns:w16="http://schemas.microsoft.com/office/word/2018/wordml" xmlns:w16sdtdh="http://schemas.microsoft.com/office/word/2020/wordml/sdtdatahash" xmlns:w16se="http://schemas.microsoft.com/office/word/2015/wordml/symex" xmlns:wpg="http://schemas.microsoft.com/office/word/2010/wordprocessingGroup" xmlns:wpi="http://schemas.microsoft.com/office/word/2010/wordprocessingInk" xmlns:wne="http://schemas.microsoft.com/office/word/2006/wordml" xmlns:wps="http://schemas.microsoft.com/office/word/2010/wordprocessingShape" mc:Ignorable="w14 w15 w16se w16cid w16 w16cex w16sdtdh wp14">
+<w:endnotes xmlns:wpc="http://schemas.microsoft.com/office/word/2010/wordprocessingCanvas" xmlns:cx="http://schemas.microsoft.com/office/drawing/2014/chartex" xmlns:cx1="http://schemas.microsoft.com/office/drawing/2015/9/8/chartex" xmlns:cx2="http://schemas.microsoft.com/office/drawing/2015/10/21/chartex" xmlns:cx3="http://schemas.microsoft.com/office/drawing/2016/5/9/chartex" xmlns:cx4="http://schemas.microsoft.com/office/drawing/2016/5/10/chartex" xmlns:cx5="http://schemas.microsoft.com/office/drawing/2016/5/11/chartex" xmlns:cx6="http://schemas.microsoft.com/office/drawing/2016/5/12/chartex" xmlns:cx7="http://schemas.microsoft.com/office/drawing/2016/5/13/chartex" xmlns:cx8="http://schemas.microsoft.com/office/drawing/2016/5/14/chartex" xmlns:mc="http://schemas.openxmlformats.org/markup-compatibility/2006" xmlns:aink="http://schemas.microsoft.com/office/drawing/2016/ink" xmlns:am3d="http://schemas.microsoft.com/office/drawing/2017/model3d" xmlns:o="urn:schemas-microsoft-com:office:office" xmlns:oel="http://schemas.microsoft.com/office/2019/extlst" xmlns:r="http://schemas.openxmlformats.org/officeDocument/2006/relationships" xmlns:m="http://schemas.openxmlformats.org/officeDocument/2006/math" xmlns:v="urn:schemas-microsoft-com:vml" xmlns:wp14="http://schemas.microsoft.com/office/word/2010/wordprocessingDrawing" xmlns:wp="http://schemas.openxmlformats.org/drawingml/2006/wordprocessingDrawing" xmlns:w10="urn:schemas-microsoft-com:office:word" xmlns:w="http://schemas.openxmlformats.org/wordprocessingml/2006/main" xmlns:w14="http://schemas.microsoft.com/office/word/2010/wordml" xmlns:w15="http://schemas.microsoft.com/office/word/2012/wordml" xmlns:w16cex="http://schemas.microsoft.com/office/word/2018/wordml/cex" xmlns:w16cid="http://schemas.microsoft.com/office/word/2016/wordml/cid" xmlns:w16="http://schemas.microsoft.com/office/word/2018/wordml" xmlns:w16sdtdh="http://schemas.microsoft.com/office/word/2020/wordml/sdtdatahash" xmlns:w16se="http://schemas.microsoft.com/office/word/2015/wordml/symex" xmlns:wpg="http://schemas.microsoft.com/office/word/2010/wordprocessingGroup" xmlns:wpi="http://schemas.microsoft.com/office/word/2010/wordprocessingInk" xmlns:wne="http://schemas.microsoft.com/office/word/2006/wordml" xmlns:wps="http://schemas.microsoft.com/office/word/2010/wordprocessingShape" mc:Ignorable="w14 w15 w16se w16cid w16 w16cex w16sdtdh wp14">
   <w:endnote w:type="separator" w:id="-1">
     <w:p>
       <w:pPr>
@@ -4502,7 +4494,7 @@
 </file>
 
 <file path=word/footer1.xml><?xml version="1.0" encoding="utf-8"?>
-<w:ftr xmlns:wpc="http://schemas.microsoft.com/office/word/2010/wordprocessingCanvas" xmlns:cx="http://schemas.microsoft.com/office/drawing/2014/chartex" xmlns:cx1="http://schemas.microsoft.com/office/drawing/2015/9/8/chartex" xmlns:cx2="http://schemas.microsoft.com/office/drawing/2015/10/21/chartex" xmlns:cx3="http://schemas.microsoft.com/office/drawing/2016/5/9/chartex" xmlns:cx4="http://schemas.microsoft.com/office/drawing/2016/5/10/chartex" xmlns:cx5="http://schemas.microsoft.com/office/drawing/2016/5/11/chartex" xmlns:cx6="http://schemas.microsoft.com/office/drawing/2016/5/12/chartex" xmlns:cx7="http://schemas.microsoft.com/office/drawing/2016/5/13/chartex" xmlns:cx8="http://schemas.microsoft.com/office/drawing/2016/5/14/chartex" xmlns:mc="http://schemas.openxmlformats.org/markup-compatibility/2006" xmlns:aink="http://schemas.microsoft.com/office/drawing/2016/ink" xmlns:am3d="http://schemas.microsoft.com/office/drawing/2017/model3d" xmlns:o="urn:schemas-microsoft-com:office:office" xmlns:r="http://schemas.openxmlformats.org/officeDocument/2006/relationships" xmlns:m="http://schemas.openxmlformats.org/officeDocument/2006/math" xmlns:v="urn:schemas-microsoft-com:vml" xmlns:wp14="http://schemas.microsoft.com/office/word/2010/wordprocessingDrawing" xmlns:wp="http://schemas.openxmlformats.org/drawingml/2006/wordprocessingDrawing" xmlns:w10="urn:schemas-microsoft-com:office:word" xmlns:w="http://schemas.openxmlformats.org/wordprocessingml/2006/main" xmlns:w14="http://schemas.microsoft.com/office/word/2010/wordml" xmlns:w15="http://schemas.microsoft.com/office/word/2012/wordml" xmlns:w16cex="http://schemas.microsoft.com/office/word/2018/wordml/cex" xmlns:w16cid="http://schemas.microsoft.com/office/word/2016/wordml/cid" xmlns:w16="http://schemas.microsoft.com/office/word/2018/wordml" xmlns:w16sdtdh="http://schemas.microsoft.com/office/word/2020/wordml/sdtdatahash" xmlns:w16se="http://schemas.microsoft.com/office/word/2015/wordml/symex" xmlns:wpg="http://schemas.microsoft.com/office/word/2010/wordprocessingGroup" xmlns:wpi="http://schemas.microsoft.com/office/word/2010/wordprocessingInk" xmlns:wne="http://schemas.microsoft.com/office/word/2006/wordml" xmlns:wps="http://schemas.microsoft.com/office/word/2010/wordprocessingShape" mc:Ignorable="w14 w15 w16se w16cid w16 w16cex w16sdtdh wp14">
+<w:ftr xmlns:wpc="http://schemas.microsoft.com/office/word/2010/wordprocessingCanvas" xmlns:cx="http://schemas.microsoft.com/office/drawing/2014/chartex" xmlns:cx1="http://schemas.microsoft.com/office/drawing/2015/9/8/chartex" xmlns:cx2="http://schemas.microsoft.com/office/drawing/2015/10/21/chartex" xmlns:cx3="http://schemas.microsoft.com/office/drawing/2016/5/9/chartex" xmlns:cx4="http://schemas.microsoft.com/office/drawing/2016/5/10/chartex" xmlns:cx5="http://schemas.microsoft.com/office/drawing/2016/5/11/chartex" xmlns:cx6="http://schemas.microsoft.com/office/drawing/2016/5/12/chartex" xmlns:cx7="http://schemas.microsoft.com/office/drawing/2016/5/13/chartex" xmlns:cx8="http://schemas.microsoft.com/office/drawing/2016/5/14/chartex" xmlns:mc="http://schemas.openxmlformats.org/markup-compatibility/2006" xmlns:aink="http://schemas.microsoft.com/office/drawing/2016/ink" xmlns:am3d="http://schemas.microsoft.com/office/drawing/2017/model3d" xmlns:o="urn:schemas-microsoft-com:office:office" xmlns:oel="http://schemas.microsoft.com/office/2019/extlst" xmlns:r="http://schemas.openxmlformats.org/officeDocument/2006/relationships" xmlns:m="http://schemas.openxmlformats.org/officeDocument/2006/math" xmlns:v="urn:schemas-microsoft-com:vml" xmlns:wp14="http://schemas.microsoft.com/office/word/2010/wordprocessingDrawing" xmlns:wp="http://schemas.openxmlformats.org/drawingml/2006/wordprocessingDrawing" xmlns:w10="urn:schemas-microsoft-com:office:word" xmlns:w="http://schemas.openxmlformats.org/wordprocessingml/2006/main" xmlns:w14="http://schemas.microsoft.com/office/word/2010/wordml" xmlns:w15="http://schemas.microsoft.com/office/word/2012/wordml" xmlns:w16cex="http://schemas.microsoft.com/office/word/2018/wordml/cex" xmlns:w16cid="http://schemas.microsoft.com/office/word/2016/wordml/cid" xmlns:w16="http://schemas.microsoft.com/office/word/2018/wordml" xmlns:w16sdtdh="http://schemas.microsoft.com/office/word/2020/wordml/sdtdatahash" xmlns:w16se="http://schemas.microsoft.com/office/word/2015/wordml/symex" xmlns:wpg="http://schemas.microsoft.com/office/word/2010/wordprocessingGroup" xmlns:wpi="http://schemas.microsoft.com/office/word/2010/wordprocessingInk" xmlns:wne="http://schemas.microsoft.com/office/word/2006/wordml" xmlns:wps="http://schemas.microsoft.com/office/word/2010/wordprocessingShape" mc:Ignorable="w14 w15 w16se w16cid w16 w16cex w16sdtdh wp14">
   <w:p>
     <w:pPr>
       <w:pStyle w:val="Footer"/>
@@ -4518,7 +4510,7 @@
 </file>
 
 <file path=word/footnotes.xml><?xml version="1.0" encoding="utf-8"?>
-<w:footnotes xmlns:wpc="http://schemas.microsoft.com/office/word/2010/wordprocessingCanvas" xmlns:cx="http://schemas.microsoft.com/office/drawing/2014/chartex" xmlns:cx1="http://schemas.microsoft.com/office/drawing/2015/9/8/chartex" xmlns:cx2="http://schemas.microsoft.com/office/drawing/2015/10/21/chartex" xmlns:cx3="http://schemas.microsoft.com/office/drawing/2016/5/9/chartex" xmlns:cx4="http://schemas.microsoft.com/office/drawing/2016/5/10/chartex" xmlns:cx5="http://schemas.microsoft.com/office/drawing/2016/5/11/chartex" xmlns:cx6="http://schemas.microsoft.com/office/drawing/2016/5/12/chartex" xmlns:cx7="http://schemas.microsoft.com/office/drawing/2016/5/13/chartex" xmlns:cx8="http://schemas.microsoft.com/office/drawing/2016/5/14/chartex" xmlns:mc="http://schemas.openxmlformats.org/markup-compatibility/2006" xmlns:aink="http://schemas.microsoft.com/office/drawing/2016/ink" xmlns:am3d="http://schemas.microsoft.com/office/drawing/2017/model3d" xmlns:o="urn:schemas-microsoft-com:office:office" xmlns:r="http://schemas.openxmlformats.org/officeDocument/2006/relationships" xmlns:m="http://schemas.openxmlformats.org/officeDocument/2006/math" xmlns:v="urn:schemas-microsoft-com:vml" xmlns:wp14="http://schemas.microsoft.com/office/word/2010/wordprocessingDrawing" xmlns:wp="http://schemas.openxmlformats.org/drawingml/2006/wordprocessingDrawing" xmlns:w10="urn:schemas-microsoft-com:office:word" xmlns:w="http://schemas.openxmlformats.org/wordprocessingml/2006/main" xmlns:w14="http://schemas.microsoft.com/office/word/2010/wordml" xmlns:w15="http://schemas.microsoft.com/office/word/2012/wordml" xmlns:w16cex="http://schemas.microsoft.com/office/word/2018/wordml/cex" xmlns:w16cid="http://schemas.microsoft.com/office/word/2016/wordml/cid" xmlns:w16="http://schemas.microsoft.com/office/word/2018/wordml" xmlns:w16sdtdh="http://schemas.microsoft.com/office/word/2020/wordml/sdtdatahash" xmlns:w16se="http://schemas.microsoft.com/office/word/2015/wordml/symex" xmlns:wpg="http://schemas.microsoft.com/office/word/2010/wordprocessingGroup" xmlns:wpi="http://schemas.microsoft.com/office/word/2010/wordprocessingInk" xmlns:wne="http://schemas.microsoft.com/office/word/2006/wordml" xmlns:wps="http://schemas.microsoft.com/office/word/2010/wordprocessingShape" mc:Ignorable="w14 w15 w16se w16cid w16 w16cex w16sdtdh wp14">
+<w:footnotes xmlns:wpc="http://schemas.microsoft.com/office/word/2010/wordprocessingCanvas" xmlns:cx="http://schemas.microsoft.com/office/drawing/2014/chartex" xmlns:cx1="http://schemas.microsoft.com/office/drawing/2015/9/8/chartex" xmlns:cx2="http://schemas.microsoft.com/office/drawing/2015/10/21/chartex" xmlns:cx3="http://schemas.microsoft.com/office/drawing/2016/5/9/chartex" xmlns:cx4="http://schemas.microsoft.com/office/drawing/2016/5/10/chartex" xmlns:cx5="http://schemas.microsoft.com/office/drawing/2016/5/11/chartex" xmlns:cx6="http://schemas.microsoft.com/office/drawing/2016/5/12/chartex" xmlns:cx7="http://schemas.microsoft.com/office/drawing/2016/5/13/chartex" xmlns:cx8="http://schemas.microsoft.com/office/drawing/2016/5/14/chartex" xmlns:mc="http://schemas.openxmlformats.org/markup-compatibility/2006" xmlns:aink="http://schemas.microsoft.com/office/drawing/2016/ink" xmlns:am3d="http://schemas.microsoft.com/office/drawing/2017/model3d" xmlns:o="urn:schemas-microsoft-com:office:office" xmlns:oel="http://schemas.microsoft.com/office/2019/extlst" xmlns:r="http://schemas.openxmlformats.org/officeDocument/2006/relationships" xmlns:m="http://schemas.openxmlformats.org/officeDocument/2006/math" xmlns:v="urn:schemas-microsoft-com:vml" xmlns:wp14="http://schemas.microsoft.com/office/word/2010/wordprocessingDrawing" xmlns:wp="http://schemas.openxmlformats.org/drawingml/2006/wordprocessingDrawing" xmlns:w10="urn:schemas-microsoft-com:office:word" xmlns:w="http://schemas.openxmlformats.org/wordprocessingml/2006/main" xmlns:w14="http://schemas.microsoft.com/office/word/2010/wordml" xmlns:w15="http://schemas.microsoft.com/office/word/2012/wordml" xmlns:w16cex="http://schemas.microsoft.com/office/word/2018/wordml/cex" xmlns:w16cid="http://schemas.microsoft.com/office/word/2016/wordml/cid" xmlns:w16="http://schemas.microsoft.com/office/word/2018/wordml" xmlns:w16sdtdh="http://schemas.microsoft.com/office/word/2020/wordml/sdtdatahash" xmlns:w16se="http://schemas.microsoft.com/office/word/2015/wordml/symex" xmlns:wpg="http://schemas.microsoft.com/office/word/2010/wordprocessingGroup" xmlns:wpi="http://schemas.microsoft.com/office/word/2010/wordprocessingInk" xmlns:wne="http://schemas.microsoft.com/office/word/2006/wordml" xmlns:wps="http://schemas.microsoft.com/office/word/2010/wordprocessingShape" mc:Ignorable="w14 w15 w16se w16cid w16 w16cex w16sdtdh wp14">
   <w:footnote w:type="separator" w:id="-1">
     <w:p>
       <w:pPr>
@@ -4543,7 +4535,7 @@
 </file>
 
 <file path=word/numbering.xml><?xml version="1.0" encoding="utf-8"?>
-<w:numbering xmlns:wpc="http://schemas.microsoft.com/office/word/2010/wordprocessingCanvas" xmlns:cx="http://schemas.microsoft.com/office/drawing/2014/chartex" xmlns:cx1="http://schemas.microsoft.com/office/drawing/2015/9/8/chartex" xmlns:cx2="http://schemas.microsoft.com/office/drawing/2015/10/21/chartex" xmlns:cx3="http://schemas.microsoft.com/office/drawing/2016/5/9/chartex" xmlns:cx4="http://schemas.microsoft.com/office/drawing/2016/5/10/chartex" xmlns:cx5="http://schemas.microsoft.com/office/drawing/2016/5/11/chartex" xmlns:cx6="http://schemas.microsoft.com/office/drawing/2016/5/12/chartex" xmlns:cx7="http://schemas.microsoft.com/office/drawing/2016/5/13/chartex" xmlns:cx8="http://schemas.microsoft.com/office/drawing/2016/5/14/chartex" xmlns:mc="http://schemas.openxmlformats.org/markup-compatibility/2006" xmlns:aink="http://schemas.microsoft.com/office/drawing/2016/ink" xmlns:am3d="http://schemas.microsoft.com/office/drawing/2017/model3d" xmlns:o="urn:schemas-microsoft-com:office:office" xmlns:r="http://schemas.openxmlformats.org/officeDocument/2006/relationships" xmlns:m="http://schemas.openxmlformats.org/officeDocument/2006/math" xmlns:v="urn:schemas-microsoft-com:vml" xmlns:wp14="http://schemas.microsoft.com/office/word/2010/wordprocessingDrawing" xmlns:wp="http://schemas.openxmlformats.org/drawingml/2006/wordprocessingDrawing" xmlns:w10="urn:schemas-microsoft-com:office:word" xmlns:w="http://schemas.openxmlformats.org/wordprocessingml/2006/main" xmlns:w14="http://schemas.microsoft.com/office/word/2010/wordml" xmlns:w15="http://schemas.microsoft.com/office/word/2012/wordml" xmlns:w16cex="http://schemas.microsoft.com/office/word/2018/wordml/cex" xmlns:w16cid="http://schemas.microsoft.com/office/word/2016/wordml/cid" xmlns:w16="http://schemas.microsoft.com/office/word/2018/wordml" xmlns:w16sdtdh="http://schemas.microsoft.com/office/word/2020/wordml/sdtdatahash" xmlns:w16se="http://schemas.microsoft.com/office/word/2015/wordml/symex" xmlns:wpg="http://schemas.microsoft.com/office/word/2010/wordprocessingGroup" xmlns:wpi="http://schemas.microsoft.com/office/word/2010/wordprocessingInk" xmlns:wne="http://schemas.microsoft.com/office/word/2006/wordml" xmlns:wps="http://schemas.microsoft.com/office/word/2010/wordprocessingShape" mc:Ignorable="w14 w15 w16se w16cid w16 w16cex w16sdtdh wp14">
+<w:numbering xmlns:wpc="http://schemas.microsoft.com/office/word/2010/wordprocessingCanvas" xmlns:cx="http://schemas.microsoft.com/office/drawing/2014/chartex" xmlns:cx1="http://schemas.microsoft.com/office/drawing/2015/9/8/chartex" xmlns:cx2="http://schemas.microsoft.com/office/drawing/2015/10/21/chartex" xmlns:cx3="http://schemas.microsoft.com/office/drawing/2016/5/9/chartex" xmlns:cx4="http://schemas.microsoft.com/office/drawing/2016/5/10/chartex" xmlns:cx5="http://schemas.microsoft.com/office/drawing/2016/5/11/chartex" xmlns:cx6="http://schemas.microsoft.com/office/drawing/2016/5/12/chartex" xmlns:cx7="http://schemas.microsoft.com/office/drawing/2016/5/13/chartex" xmlns:cx8="http://schemas.microsoft.com/office/drawing/2016/5/14/chartex" xmlns:mc="http://schemas.openxmlformats.org/markup-compatibility/2006" xmlns:aink="http://schemas.microsoft.com/office/drawing/2016/ink" xmlns:am3d="http://schemas.microsoft.com/office/drawing/2017/model3d" xmlns:o="urn:schemas-microsoft-com:office:office" xmlns:oel="http://schemas.microsoft.com/office/2019/extlst" xmlns:r="http://schemas.openxmlformats.org/officeDocument/2006/relationships" xmlns:m="http://schemas.openxmlformats.org/officeDocument/2006/math" xmlns:v="urn:schemas-microsoft-com:vml" xmlns:wp14="http://schemas.microsoft.com/office/word/2010/wordprocessingDrawing" xmlns:wp="http://schemas.openxmlformats.org/drawingml/2006/wordprocessingDrawing" xmlns:w10="urn:schemas-microsoft-com:office:word" xmlns:w="http://schemas.openxmlformats.org/wordprocessingml/2006/main" xmlns:w14="http://schemas.microsoft.com/office/word/2010/wordml" xmlns:w15="http://schemas.microsoft.com/office/word/2012/wordml" xmlns:w16cex="http://schemas.microsoft.com/office/word/2018/wordml/cex" xmlns:w16cid="http://schemas.microsoft.com/office/word/2016/wordml/cid" xmlns:w16="http://schemas.microsoft.com/office/word/2018/wordml" xmlns:w16sdtdh="http://schemas.microsoft.com/office/word/2020/wordml/sdtdatahash" xmlns:w16se="http://schemas.microsoft.com/office/word/2015/wordml/symex" xmlns:wpg="http://schemas.microsoft.com/office/word/2010/wordprocessingGroup" xmlns:wpi="http://schemas.microsoft.com/office/word/2010/wordprocessingInk" xmlns:wne="http://schemas.microsoft.com/office/word/2006/wordml" xmlns:wps="http://schemas.microsoft.com/office/word/2010/wordprocessingShape" mc:Ignorable="w14 w15 w16se w16cid w16 w16cex w16sdtdh wp14">
   <w:abstractNum w:abstractNumId="0" w15:restartNumberingAfterBreak="0">
     <w:nsid w:val="FFFFFF7C"/>
     <w:multiLevelType w:val="singleLevel"/>
@@ -5867,70 +5859,70 @@
       </w:rPr>
     </w:lvl>
   </w:abstractNum>
-  <w:num w:numId="1">
+  <w:num w:numId="1" w16cid:durableId="371811907">
     <w:abstractNumId w:val="12"/>
   </w:num>
-  <w:num w:numId="2">
+  <w:num w:numId="2" w16cid:durableId="492841576">
     <w:abstractNumId w:val="13"/>
   </w:num>
-  <w:num w:numId="3">
+  <w:num w:numId="3" w16cid:durableId="549919077">
     <w:abstractNumId w:val="21"/>
   </w:num>
-  <w:num w:numId="4">
+  <w:num w:numId="4" w16cid:durableId="1380669646">
     <w:abstractNumId w:val="18"/>
   </w:num>
-  <w:num w:numId="5">
+  <w:num w:numId="5" w16cid:durableId="474496896">
     <w:abstractNumId w:val="14"/>
   </w:num>
-  <w:num w:numId="6">
+  <w:num w:numId="6" w16cid:durableId="776562536">
     <w:abstractNumId w:val="17"/>
   </w:num>
-  <w:num w:numId="7">
+  <w:num w:numId="7" w16cid:durableId="2020111122">
     <w:abstractNumId w:val="10"/>
   </w:num>
-  <w:num w:numId="8">
+  <w:num w:numId="8" w16cid:durableId="1591694887">
     <w:abstractNumId w:val="16"/>
   </w:num>
-  <w:num w:numId="9">
+  <w:num w:numId="9" w16cid:durableId="1229462595">
     <w:abstractNumId w:val="20"/>
   </w:num>
-  <w:num w:numId="10">
+  <w:num w:numId="10" w16cid:durableId="221867923">
     <w:abstractNumId w:val="15"/>
   </w:num>
-  <w:num w:numId="11">
+  <w:num w:numId="11" w16cid:durableId="1513379657">
     <w:abstractNumId w:val="11"/>
   </w:num>
-  <w:num w:numId="12">
+  <w:num w:numId="12" w16cid:durableId="1451167360">
     <w:abstractNumId w:val="9"/>
   </w:num>
-  <w:num w:numId="13">
+  <w:num w:numId="13" w16cid:durableId="1037848879">
     <w:abstractNumId w:val="7"/>
   </w:num>
-  <w:num w:numId="14">
+  <w:num w:numId="14" w16cid:durableId="1107315365">
     <w:abstractNumId w:val="6"/>
   </w:num>
-  <w:num w:numId="15">
+  <w:num w:numId="15" w16cid:durableId="188566786">
     <w:abstractNumId w:val="5"/>
   </w:num>
-  <w:num w:numId="16">
+  <w:num w:numId="16" w16cid:durableId="1682273716">
     <w:abstractNumId w:val="4"/>
   </w:num>
-  <w:num w:numId="17">
+  <w:num w:numId="17" w16cid:durableId="135100963">
     <w:abstractNumId w:val="8"/>
   </w:num>
-  <w:num w:numId="18">
+  <w:num w:numId="18" w16cid:durableId="458109533">
     <w:abstractNumId w:val="3"/>
   </w:num>
-  <w:num w:numId="19">
+  <w:num w:numId="19" w16cid:durableId="1086416771">
     <w:abstractNumId w:val="2"/>
   </w:num>
-  <w:num w:numId="20">
+  <w:num w:numId="20" w16cid:durableId="1846165107">
     <w:abstractNumId w:val="1"/>
   </w:num>
-  <w:num w:numId="21">
+  <w:num w:numId="21" w16cid:durableId="897132245">
     <w:abstractNumId w:val="0"/>
   </w:num>
-  <w:num w:numId="22">
+  <w:num w:numId="22" w16cid:durableId="720903438">
     <w:abstractNumId w:val="19"/>
   </w:num>
 </w:numbering>
@@ -6994,6 +6986,21 @@
 </file>
 
 <file path=customXml/item1.xml><?xml version="1.0" encoding="utf-8"?>
+<?mso-contentType ?>
+<FormTemplates xmlns="http://schemas.microsoft.com/sharepoint/v3/contenttype/forms">
+  <Display>DocumentLibraryForm</Display>
+  <Edit>DocumentLibraryForm</Edit>
+  <New>DocumentLibraryForm</New>
+</FormTemplates>
+</file>
+
+<file path=customXml/item2.xml><?xml version="1.0" encoding="utf-8"?>
+<p:properties xmlns:p="http://schemas.microsoft.com/office/2006/metadata/properties" xmlns:xsi="http://www.w3.org/2001/XMLSchema-instance" xmlns:pc="http://schemas.microsoft.com/office/infopath/2007/PartnerControls">
+  <documentManagement/>
+</p:properties>
+</file>
+
+<file path=customXml/item3.xml><?xml version="1.0" encoding="utf-8"?>
 <ct:contentTypeSchema xmlns:ct="http://schemas.microsoft.com/office/2006/metadata/contentType" xmlns:ma="http://schemas.microsoft.com/office/2006/metadata/properties/metaAttributes" ct:_="" ma:_="" ma:contentTypeName="Document" ma:contentTypeID="0x0101009CA9C990F2DF4D40B07E2AA1B34CBB55" ma:contentTypeVersion="2" ma:contentTypeDescription="Een nieuw document maken." ma:contentTypeScope="" ma:versionID="1ec9c9f9c5850411484a0e9a9e39af6e">
   <xsd:schema xmlns:xsd="http://www.w3.org/2001/XMLSchema" xmlns:xs="http://www.w3.org/2001/XMLSchema" xmlns:p="http://schemas.microsoft.com/office/2006/metadata/properties" xmlns:ns3="262c4210-5786-4a71-96f3-c5c056654c13" targetNamespace="http://schemas.microsoft.com/office/2006/metadata/properties" ma:root="true" ma:fieldsID="38afc5f0d5f794fca05a71d7bd890ff7" ns3:_="">
     <xsd:import namespace="262c4210-5786-4a71-96f3-c5c056654c13"/>
@@ -7125,26 +7132,28 @@
 </ct:contentTypeSchema>
 </file>
 
-<file path=customXml/item2.xml><?xml version="1.0" encoding="utf-8"?>
-<p:properties xmlns:p="http://schemas.microsoft.com/office/2006/metadata/properties" xmlns:xsi="http://www.w3.org/2001/XMLSchema-instance" xmlns:pc="http://schemas.microsoft.com/office/infopath/2007/PartnerControls">
-  <documentManagement/>
-</p:properties>
-</file>
-
-<file path=customXml/item3.xml><?xml version="1.0" encoding="utf-8"?>
-<?mso-contentType ?>
-<FormTemplates xmlns="http://schemas.microsoft.com/sharepoint/v3/contenttype/forms">
-  <Display>DocumentLibraryForm</Display>
-  <Edit>DocumentLibraryForm</Edit>
-  <New>DocumentLibraryForm</New>
-</FormTemplates>
-</file>
-
 <file path=customXml/item4.xml><?xml version="1.0" encoding="utf-8"?>
 <b:Sources xmlns:b="http://schemas.openxmlformats.org/officeDocument/2006/bibliography" xmlns="http://schemas.openxmlformats.org/officeDocument/2006/bibliography" SelectedStyle="\APASixthEditionOfficeOnline.xsl" StyleName="APA" Version="6"/>
 </file>
 
 <file path=customXml/itemProps1.xml><?xml version="1.0" encoding="utf-8"?>
+<ds:datastoreItem xmlns:ds="http://schemas.openxmlformats.org/officeDocument/2006/customXml" ds:itemID="{00F641CC-E709-4F06-A022-9F8B929B5B1A}">
+  <ds:schemaRefs>
+    <ds:schemaRef ds:uri="http://schemas.microsoft.com/sharepoint/v3/contenttype/forms"/>
+  </ds:schemaRefs>
+</ds:datastoreItem>
+</file>
+
+<file path=customXml/itemProps2.xml><?xml version="1.0" encoding="utf-8"?>
+<ds:datastoreItem xmlns:ds="http://schemas.openxmlformats.org/officeDocument/2006/customXml" ds:itemID="{CB421CC0-3B5A-448B-A658-B6EAC05F7FBA}">
+  <ds:schemaRefs>
+    <ds:schemaRef ds:uri="http://schemas.microsoft.com/office/2006/metadata/properties"/>
+    <ds:schemaRef ds:uri="http://schemas.microsoft.com/office/infopath/2007/PartnerControls"/>
+  </ds:schemaRefs>
+</ds:datastoreItem>
+</file>
+
+<file path=customXml/itemProps3.xml><?xml version="1.0" encoding="utf-8"?>
 <ds:datastoreItem xmlns:ds="http://schemas.openxmlformats.org/officeDocument/2006/customXml" ds:itemID="{5D020C05-072A-4087-906B-CB14BEAB858C}">
   <ds:schemaRefs>
     <ds:schemaRef ds:uri="http://schemas.microsoft.com/office/2006/metadata/contentType"/>
@@ -7162,23 +7171,6 @@
 </ds:datastoreItem>
 </file>
 
-<file path=customXml/itemProps2.xml><?xml version="1.0" encoding="utf-8"?>
-<ds:datastoreItem xmlns:ds="http://schemas.openxmlformats.org/officeDocument/2006/customXml" ds:itemID="{CB421CC0-3B5A-448B-A658-B6EAC05F7FBA}">
-  <ds:schemaRefs>
-    <ds:schemaRef ds:uri="http://schemas.microsoft.com/office/2006/metadata/properties"/>
-    <ds:schemaRef ds:uri="http://schemas.microsoft.com/office/infopath/2007/PartnerControls"/>
-  </ds:schemaRefs>
-</ds:datastoreItem>
-</file>
-
-<file path=customXml/itemProps3.xml><?xml version="1.0" encoding="utf-8"?>
-<ds:datastoreItem xmlns:ds="http://schemas.openxmlformats.org/officeDocument/2006/customXml" ds:itemID="{00F641CC-E709-4F06-A022-9F8B929B5B1A}">
-  <ds:schemaRefs>
-    <ds:schemaRef ds:uri="http://schemas.microsoft.com/sharepoint/v3/contenttype/forms"/>
-  </ds:schemaRefs>
-</ds:datastoreItem>
-</file>
-
 <file path=customXml/itemProps4.xml><?xml version="1.0" encoding="utf-8"?>
 <ds:datastoreItem xmlns:ds="http://schemas.openxmlformats.org/officeDocument/2006/customXml" ds:itemID="{7DFA886D-21FA-4D34-BE0E-15B5A05CFBF6}">
   <ds:schemaRefs>

</xml_diff>